<commit_message>
CAR-2 : Create Test Cases for Registration/Login
- Small changes in CarService-Registration-TestCases.docx.
</commit_message>
<xml_diff>
--- a/doc/testing/test-cases/CarService-Registration-TestCases.docx
+++ b/doc/testing/test-cases/CarService-Registration-TestCases.docx
@@ -7,61 +7,89 @@
         <w:spacing w:after="0" w:line="240" w:lineRule="auto"/>
         <w:jc w:val="center"/>
         <w:rPr>
+          <w:b/>
+          <w:i/>
+          <w:sz w:val="28"/>
+          <w:szCs w:val="28"/>
           <w:lang w:val="en-US"/>
         </w:rPr>
       </w:pPr>
       <w:r>
         <w:rPr>
-          <w:highlight w:val="darkGreen"/>
+          <w:b/>
+          <w:i/>
+          <w:sz w:val="28"/>
+          <w:szCs w:val="28"/>
           <w:lang w:val="ru-RU"/>
         </w:rPr>
         <w:t>Страница</w:t>
       </w:r>
       <w:r>
         <w:rPr>
-          <w:highlight w:val="darkGreen"/>
+          <w:b/>
+          <w:i/>
+          <w:sz w:val="28"/>
+          <w:szCs w:val="28"/>
           <w:lang w:val="en-US"/>
         </w:rPr>
         <w:t xml:space="preserve"> «</w:t>
       </w:r>
       <w:r>
         <w:rPr>
-          <w:highlight w:val="darkGreen"/>
+          <w:b/>
+          <w:i/>
+          <w:sz w:val="28"/>
+          <w:szCs w:val="28"/>
           <w:lang w:val="en-US"/>
         </w:rPr>
         <w:t xml:space="preserve">User </w:t>
       </w:r>
       <w:r>
         <w:rPr>
-          <w:highlight w:val="darkGreen"/>
+          <w:b/>
+          <w:i/>
+          <w:sz w:val="28"/>
+          <w:szCs w:val="28"/>
           <w:lang w:val="en-US"/>
         </w:rPr>
         <w:t xml:space="preserve">Registration»  </w:t>
       </w:r>
       <w:r>
         <w:rPr>
-          <w:highlight w:val="darkGreen"/>
+          <w:b/>
+          <w:i/>
+          <w:sz w:val="28"/>
+          <w:szCs w:val="28"/>
           <w:lang w:val="ru-RU"/>
         </w:rPr>
         <w:t>на</w:t>
       </w:r>
       <w:r>
         <w:rPr>
-          <w:highlight w:val="darkGreen"/>
+          <w:b/>
+          <w:i/>
+          <w:sz w:val="28"/>
+          <w:szCs w:val="28"/>
           <w:lang w:val="en-US"/>
         </w:rPr>
         <w:t xml:space="preserve"> </w:t>
       </w:r>
       <w:r>
         <w:rPr>
-          <w:highlight w:val="darkGreen"/>
+          <w:b/>
+          <w:i/>
+          <w:sz w:val="28"/>
+          <w:szCs w:val="28"/>
           <w:lang w:val="ru-RU"/>
         </w:rPr>
         <w:t>сайте</w:t>
       </w:r>
       <w:r>
         <w:rPr>
-          <w:highlight w:val="darkGreen"/>
+          <w:b/>
+          <w:i/>
+          <w:sz w:val="28"/>
+          <w:szCs w:val="28"/>
           <w:lang w:val="en-US"/>
         </w:rPr>
         <w:t xml:space="preserve"> CarService</w:t>
@@ -1458,7 +1486,25 @@
               <w:rPr>
                 <w:lang w:val="en-US"/>
               </w:rPr>
-              <w:t xml:space="preserve"> « E-mail »</w:t>
+              <w:t xml:space="preserve"> </w:t>
+            </w:r>
+            <w:r>
+              <w:rPr>
+                <w:lang w:val="en-US"/>
+              </w:rPr>
+              <w:t>«</w:t>
+            </w:r>
+            <w:r>
+              <w:rPr>
+                <w:lang w:val="en-US"/>
+              </w:rPr>
+              <w:t>E-mail</w:t>
+            </w:r>
+            <w:r>
+              <w:rPr>
+                <w:lang w:val="en-US"/>
+              </w:rPr>
+              <w:t>»</w:t>
             </w:r>
           </w:p>
         </w:tc>
@@ -4245,14 +4291,12 @@
               </w:rPr>
               <w:t>Поля «Login» и «</w:t>
             </w:r>
-            <w:proofErr w:type="spellStart"/>
-            <w:r>
-              <w:rPr>
-                <w:lang w:val="ru-RU"/>
+            <w:r>
+              <w:rPr>
+                <w:lang w:val="en-US"/>
               </w:rPr>
               <w:t>E-mail</w:t>
             </w:r>
-            <w:proofErr w:type="spellEnd"/>
             <w:r>
               <w:rPr>
                 <w:lang w:val="ru-RU"/>
@@ -4854,14 +4898,12 @@
               </w:rPr>
               <w:t xml:space="preserve"> Поля «Login» и «</w:t>
             </w:r>
-            <w:proofErr w:type="spellStart"/>
-            <w:r>
-              <w:rPr>
-                <w:lang w:val="ru-RU"/>
+            <w:r>
+              <w:rPr>
+                <w:lang w:val="en-US"/>
               </w:rPr>
               <w:t>E-mail</w:t>
             </w:r>
-            <w:proofErr w:type="spellEnd"/>
             <w:r>
               <w:rPr>
                 <w:lang w:val="ru-RU"/>
@@ -5496,14 +5538,12 @@
               </w:rPr>
               <w:t xml:space="preserve"> Поля «Login» и «</w:t>
             </w:r>
-            <w:proofErr w:type="spellStart"/>
-            <w:r>
-              <w:rPr>
-                <w:lang w:val="ru-RU"/>
+            <w:r>
+              <w:rPr>
+                <w:lang w:val="en-US"/>
               </w:rPr>
               <w:t>E-mail</w:t>
             </w:r>
-            <w:proofErr w:type="spellEnd"/>
             <w:r>
               <w:rPr>
                 <w:lang w:val="ru-RU"/>
@@ -5846,10 +5886,39 @@
             </w:pPr>
             <w:r>
               <w:rPr>
-                <w:highlight w:val="magenta"/>
                 <w:lang w:val="ru-RU"/>
               </w:rPr>
               <w:t>Появилось всплывающее окно, оповещающее о дальнейших действиях для завершения регистрации на сайте</w:t>
+            </w:r>
+            <w:r>
+              <w:rPr>
+                <w:lang w:val="ru-RU"/>
+              </w:rPr>
+              <w:t xml:space="preserve"> (подтверждения </w:t>
+            </w:r>
+            <w:r>
+              <w:rPr>
+                <w:lang w:val="en-US"/>
+              </w:rPr>
+              <w:t>e</w:t>
+            </w:r>
+            <w:r>
+              <w:rPr>
+                <w:lang w:val="ru-RU"/>
+              </w:rPr>
+              <w:t>-</w:t>
+            </w:r>
+            <w:r>
+              <w:rPr>
+                <w:lang w:val="en-US"/>
+              </w:rPr>
+              <w:t>mail</w:t>
+            </w:r>
+            <w:r>
+              <w:rPr>
+                <w:lang w:val="ru-RU"/>
+              </w:rPr>
+              <w:t>).</w:t>
             </w:r>
           </w:p>
         </w:tc>
@@ -6138,14 +6207,12 @@
               </w:rPr>
               <w:t xml:space="preserve"> Поля «Login» и «</w:t>
             </w:r>
-            <w:proofErr w:type="spellStart"/>
-            <w:r>
-              <w:rPr>
-                <w:lang w:val="ru-RU"/>
+            <w:r>
+              <w:rPr>
+                <w:lang w:val="en-US"/>
               </w:rPr>
               <w:t>E-mail</w:t>
             </w:r>
-            <w:proofErr w:type="spellEnd"/>
             <w:r>
               <w:rPr>
                 <w:lang w:val="ru-RU"/>
@@ -6470,26 +6537,21 @@
             </w:pPr>
             <w:r>
               <w:rPr>
-                <w:highlight w:val="magenta"/>
-                <w:lang w:val="ru-RU"/>
-              </w:rPr>
-              <w:t xml:space="preserve">Пользователь </w:t>
-            </w:r>
-            <w:proofErr w:type="spellStart"/>
-            <w:r>
-              <w:rPr>
-                <w:highlight w:val="magenta"/>
-                <w:lang w:val="ru-RU"/>
-              </w:rPr>
-              <w:t>остатется</w:t>
-            </w:r>
-            <w:proofErr w:type="spellEnd"/>
-            <w:r>
-              <w:rPr>
-                <w:highlight w:val="magenta"/>
-                <w:lang w:val="ru-RU"/>
-              </w:rPr>
-              <w:t xml:space="preserve"> на текущей странице сайта. Некорректно заполненное поле подсвечивается красным цветом</w:t>
+                <w:lang w:val="ru-RU"/>
+              </w:rPr>
+              <w:t>Пользователь оста</w:t>
+            </w:r>
+            <w:r>
+              <w:rPr>
+                <w:lang w:val="ru-RU"/>
+              </w:rPr>
+              <w:t>ется на текущей странице сайта. Некорректно заполненное поле подсвечивается красным цветом</w:t>
+            </w:r>
+            <w:r>
+              <w:rPr>
+                <w:lang w:val="ru-RU"/>
+              </w:rPr>
+              <w:t>.</w:t>
             </w:r>
           </w:p>
         </w:tc>
@@ -7865,10 +7927,33 @@
             </w:pPr>
             <w:r>
               <w:rPr>
-                <w:highlight w:val="magenta"/>
-                <w:lang w:val="ru-RU"/>
-              </w:rPr>
-              <w:t>Появилось всплывающее окно, оповещающее о дальнейших действиях для завершения регистрации на сайте</w:t>
+                <w:lang w:val="ru-RU"/>
+              </w:rPr>
+              <w:t xml:space="preserve">Появилось всплывающее окно, оповещающее о дальнейших действиях для завершения регистрации на сайте (подтверждения </w:t>
+            </w:r>
+            <w:r>
+              <w:rPr>
+                <w:lang w:val="en-US"/>
+              </w:rPr>
+              <w:t>e</w:t>
+            </w:r>
+            <w:r>
+              <w:rPr>
+                <w:lang w:val="ru-RU"/>
+              </w:rPr>
+              <w:t>-</w:t>
+            </w:r>
+            <w:r>
+              <w:rPr>
+                <w:lang w:val="en-US"/>
+              </w:rPr>
+              <w:t>mail</w:t>
+            </w:r>
+            <w:r>
+              <w:rPr>
+                <w:lang w:val="ru-RU"/>
+              </w:rPr>
+              <w:t>).</w:t>
             </w:r>
           </w:p>
         </w:tc>
@@ -8568,7 +8653,7 @@
               <w:rPr>
                 <w:lang w:val="en-US"/>
               </w:rPr>
-              <w:t>””</w:t>
+              <w:t>"</w:t>
             </w:r>
             <w:r>
               <w:rPr>
@@ -8595,14 +8680,12 @@
                 <w:lang w:val="ru-RU"/>
               </w:rPr>
             </w:pPr>
-            <w:proofErr w:type="spellStart"/>
-            <w:r>
-              <w:rPr>
-                <w:lang w:val="en-US"/>
+            <w:r>
+              <w:rPr>
+                <w:lang w:val="ru-RU"/>
               </w:rPr>
               <w:t>пробелы</w:t>
             </w:r>
-            <w:proofErr w:type="spellEnd"/>
           </w:p>
           <w:p>
             <w:pPr>
@@ -8664,13 +8747,6 @@
               </w:rPr>
               <w:t>mail</w:t>
             </w:r>
-          </w:p>
-          <w:p>
-            <w:pPr>
-              <w:rPr>
-                <w:lang w:val="ru-RU"/>
-              </w:rPr>
-            </w:pPr>
           </w:p>
         </w:tc>
       </w:tr>
@@ -9566,26 +9642,21 @@
             </w:pPr>
             <w:r>
               <w:rPr>
-                <w:highlight w:val="magenta"/>
-                <w:lang w:val="ru-RU"/>
-              </w:rPr>
-              <w:t xml:space="preserve">Пользователь </w:t>
-            </w:r>
-            <w:proofErr w:type="spellStart"/>
-            <w:r>
-              <w:rPr>
-                <w:highlight w:val="magenta"/>
-                <w:lang w:val="ru-RU"/>
-              </w:rPr>
-              <w:t>остатется</w:t>
-            </w:r>
-            <w:proofErr w:type="spellEnd"/>
-            <w:r>
-              <w:rPr>
-                <w:highlight w:val="magenta"/>
-                <w:lang w:val="ru-RU"/>
-              </w:rPr>
-              <w:t xml:space="preserve"> на текущей странице сайта. Некорректно заполненное поле подсвечивается красным цветом</w:t>
+                <w:lang w:val="ru-RU"/>
+              </w:rPr>
+              <w:t>Пользователь оста</w:t>
+            </w:r>
+            <w:r>
+              <w:rPr>
+                <w:lang w:val="ru-RU"/>
+              </w:rPr>
+              <w:t>ется на текущей странице сайта. Некорректно заполненное поле подсвечивается красным цветом</w:t>
+            </w:r>
+            <w:r>
+              <w:rPr>
+                <w:lang w:val="ru-RU"/>
+              </w:rPr>
+              <w:t>.</w:t>
             </w:r>
           </w:p>
         </w:tc>
@@ -10501,7 +10572,7 @@
               <w:rPr>
                 <w:lang w:val="en-US"/>
               </w:rPr>
-              <w:t>””</w:t>
+              <w:t>"</w:t>
             </w:r>
             <w:r>
               <w:rPr>
@@ -10592,7 +10663,7 @@
           <w:p>
             <w:pPr>
               <w:rPr>
-                <w:lang w:val="ru-RU"/>
+                <w:lang w:val="en-US"/>
               </w:rPr>
             </w:pPr>
             <w:r>
@@ -10637,13 +10708,6 @@
               </w:rPr>
               <w:t>Password.</w:t>
             </w:r>
-          </w:p>
-          <w:p>
-            <w:pPr>
-              <w:rPr>
-                <w:lang w:val="ru-RU"/>
-              </w:rPr>
-            </w:pPr>
           </w:p>
         </w:tc>
       </w:tr>
@@ -11196,26 +11260,15 @@
             </w:pPr>
             <w:r>
               <w:rPr>
-                <w:highlight w:val="magenta"/>
-                <w:lang w:val="ru-RU"/>
-              </w:rPr>
-              <w:t xml:space="preserve">Пользователь </w:t>
-            </w:r>
-            <w:proofErr w:type="spellStart"/>
-            <w:r>
-              <w:rPr>
-                <w:highlight w:val="magenta"/>
-                <w:lang w:val="ru-RU"/>
-              </w:rPr>
-              <w:t>остатется</w:t>
-            </w:r>
-            <w:proofErr w:type="spellEnd"/>
-            <w:r>
-              <w:rPr>
-                <w:highlight w:val="magenta"/>
-                <w:lang w:val="ru-RU"/>
-              </w:rPr>
-              <w:t xml:space="preserve"> на текущей странице сайта. Некорректно заполненное поле подсвечивается красным цветом</w:t>
+                <w:lang w:val="ru-RU"/>
+              </w:rPr>
+              <w:t>Пользователь оста</w:t>
+            </w:r>
+            <w:r>
+              <w:rPr>
+                <w:lang w:val="ru-RU"/>
+              </w:rPr>
+              <w:t>ется на текущей странице сайта. Некорректно заполненное поле подсвечивается красным цветом</w:t>
             </w:r>
           </w:p>
         </w:tc>
@@ -11474,265 +11527,265 @@
               <w:rPr>
                 <w:lang w:val="en-US"/>
               </w:rPr>
+              <w:t>Preconditions:</w:t>
+            </w:r>
+          </w:p>
+        </w:tc>
+        <w:tc>
+          <w:tcPr>
+            <w:tcW w:w="7904" w:type="dxa"/>
+          </w:tcPr>
+          <w:p>
+            <w:pPr>
+              <w:rPr>
+                <w:lang w:val="ru-RU"/>
+              </w:rPr>
+            </w:pPr>
+            <w:r>
+              <w:rPr>
+                <w:lang w:val="ru-RU"/>
+              </w:rPr>
+              <w:t>Пользователь</w:t>
+            </w:r>
+            <w:r>
+              <w:rPr>
+                <w:lang w:val="ru-RU"/>
+              </w:rPr>
+              <w:t xml:space="preserve"> </w:t>
+            </w:r>
+            <w:r>
+              <w:rPr>
+                <w:lang w:val="ru-RU"/>
+              </w:rPr>
+              <w:t>находится</w:t>
+            </w:r>
+            <w:r>
+              <w:rPr>
+                <w:lang w:val="ru-RU"/>
+              </w:rPr>
+              <w:t xml:space="preserve"> </w:t>
+            </w:r>
+            <w:r>
+              <w:rPr>
+                <w:lang w:val="ru-RU"/>
+              </w:rPr>
+              <w:t>на</w:t>
+            </w:r>
+            <w:r>
+              <w:rPr>
+                <w:lang w:val="ru-RU"/>
+              </w:rPr>
+              <w:t xml:space="preserve"> </w:t>
+            </w:r>
+            <w:r>
+              <w:rPr>
+                <w:lang w:val="ru-RU"/>
+              </w:rPr>
+              <w:t>странице</w:t>
+            </w:r>
+            <w:r>
+              <w:rPr>
+                <w:lang w:val="ru-RU"/>
+              </w:rPr>
+              <w:t xml:space="preserve"> «</w:t>
+            </w:r>
+            <w:r>
+              <w:rPr>
+                <w:lang w:val="en-US"/>
+              </w:rPr>
+              <w:t>User</w:t>
+            </w:r>
+            <w:r>
+              <w:rPr>
+                <w:lang w:val="ru-RU"/>
+              </w:rPr>
+              <w:t xml:space="preserve"> </w:t>
+            </w:r>
+            <w:r>
+              <w:rPr>
+                <w:lang w:val="en-US"/>
+              </w:rPr>
+              <w:t>Registration</w:t>
+            </w:r>
+            <w:r>
+              <w:rPr>
+                <w:lang w:val="ru-RU"/>
+              </w:rPr>
+              <w:t xml:space="preserve">» </w:t>
+            </w:r>
+            <w:r>
+              <w:rPr>
+                <w:lang w:val="ru-RU"/>
+              </w:rPr>
+              <w:t>на</w:t>
+            </w:r>
+            <w:r>
+              <w:rPr>
+                <w:lang w:val="ru-RU"/>
+              </w:rPr>
+              <w:t xml:space="preserve"> </w:t>
+            </w:r>
+            <w:r>
+              <w:rPr>
+                <w:lang w:val="ru-RU"/>
+              </w:rPr>
+              <w:t>сайте</w:t>
+            </w:r>
+            <w:r>
+              <w:rPr>
+                <w:lang w:val="ru-RU"/>
+              </w:rPr>
+              <w:t xml:space="preserve"> </w:t>
+            </w:r>
+            <w:r>
+              <w:rPr>
+                <w:lang w:val="en-US"/>
+              </w:rPr>
+              <w:t>CarService</w:t>
+            </w:r>
+            <w:r>
+              <w:rPr>
+                <w:lang w:val="ru-RU"/>
+              </w:rPr>
+              <w:t xml:space="preserve">. </w:t>
+            </w:r>
+            <w:r>
+              <w:rPr>
+                <w:lang w:val="ru-RU"/>
+              </w:rPr>
+              <w:t xml:space="preserve"> Поля </w:t>
+            </w:r>
+            <w:r>
+              <w:t>«</w:t>
+            </w:r>
+            <w:r>
+              <w:rPr>
+                <w:lang w:val="en-US"/>
+              </w:rPr>
+              <w:t>Login</w:t>
+            </w:r>
+            <w:r>
+              <w:t>»</w:t>
+            </w:r>
+            <w:r>
+              <w:rPr>
+                <w:lang w:val="ru-RU"/>
+              </w:rPr>
+              <w:t>,</w:t>
+            </w:r>
+            <w:r>
+              <w:t xml:space="preserve"> «</w:t>
+            </w:r>
+            <w:r>
+              <w:rPr>
+                <w:lang w:val="en-US"/>
+              </w:rPr>
+              <w:t>Password</w:t>
+            </w:r>
+            <w:r>
+              <w:t>»</w:t>
+            </w:r>
+            <w:r>
+              <w:rPr>
+                <w:lang w:val="ru-RU"/>
+              </w:rPr>
+              <w:t>,</w:t>
+            </w:r>
+            <w:r>
+              <w:rPr>
+                <w:lang w:val="ru-RU"/>
+              </w:rPr>
+              <w:t xml:space="preserve"> «</w:t>
+            </w:r>
+            <w:r>
+              <w:rPr>
+                <w:lang w:val="en-US"/>
+              </w:rPr>
+              <w:t>Re</w:t>
+            </w:r>
+            <w:r>
+              <w:rPr>
+                <w:lang w:val="ru-RU"/>
+              </w:rPr>
+              <w:t>-</w:t>
+            </w:r>
+            <w:r>
+              <w:rPr>
+                <w:lang w:val="en-US"/>
+              </w:rPr>
+              <w:t>type</w:t>
+            </w:r>
+            <w:r>
+              <w:rPr>
+                <w:lang w:val="ru-RU"/>
+              </w:rPr>
+              <w:t xml:space="preserve"> </w:t>
+            </w:r>
+            <w:r>
+              <w:rPr>
+                <w:lang w:val="en-US"/>
+              </w:rPr>
+              <w:t>Password</w:t>
+            </w:r>
+            <w:r>
+              <w:rPr>
+                <w:lang w:val="ru-RU"/>
+              </w:rPr>
+              <w:t>»</w:t>
+            </w:r>
+            <w:r>
+              <w:rPr>
+                <w:lang w:val="ru-RU"/>
+              </w:rPr>
+              <w:t xml:space="preserve"> «</w:t>
+            </w:r>
+            <w:r>
+              <w:rPr>
+                <w:lang w:val="en-US"/>
+              </w:rPr>
+              <w:t>E</w:t>
+            </w:r>
+            <w:r>
+              <w:rPr>
+                <w:lang w:val="ru-RU"/>
+              </w:rPr>
+              <w:t>-</w:t>
+            </w:r>
+            <w:r>
+              <w:rPr>
+                <w:lang w:val="en-US"/>
+              </w:rPr>
+              <w:t>mail</w:t>
+            </w:r>
+            <w:r>
+              <w:rPr>
+                <w:lang w:val="ru-RU"/>
+              </w:rPr>
+              <w:t>»  и кнопка «</w:t>
+            </w:r>
+            <w:r>
+              <w:rPr>
+                <w:lang w:val="en-US"/>
+              </w:rPr>
+              <w:t>Registration</w:t>
+            </w:r>
+            <w:r>
+              <w:rPr>
+                <w:lang w:val="ru-RU"/>
+              </w:rPr>
+              <w:t>»</w:t>
+            </w:r>
+            <w:r>
+              <w:rPr>
+                <w:lang w:val="ru-RU"/>
+              </w:rPr>
+              <w:t xml:space="preserve"> </w:t>
+            </w:r>
+            <w:r>
+              <w:rPr>
+                <w:lang w:val="ru-RU"/>
+              </w:rPr>
               <w:lastRenderedPageBreak/>
-              <w:t>Preconditions:</w:t>
-            </w:r>
-          </w:p>
-        </w:tc>
-        <w:tc>
-          <w:tcPr>
-            <w:tcW w:w="7904" w:type="dxa"/>
-          </w:tcPr>
-          <w:p>
-            <w:pPr>
-              <w:rPr>
-                <w:lang w:val="ru-RU"/>
-              </w:rPr>
-            </w:pPr>
-            <w:r>
-              <w:rPr>
-                <w:lang w:val="ru-RU"/>
-              </w:rPr>
-              <w:t>Пользователь</w:t>
-            </w:r>
-            <w:r>
-              <w:rPr>
-                <w:lang w:val="ru-RU"/>
-              </w:rPr>
-              <w:t xml:space="preserve"> </w:t>
-            </w:r>
-            <w:r>
-              <w:rPr>
-                <w:lang w:val="ru-RU"/>
-              </w:rPr>
-              <w:t>находится</w:t>
-            </w:r>
-            <w:r>
-              <w:rPr>
-                <w:lang w:val="ru-RU"/>
-              </w:rPr>
-              <w:t xml:space="preserve"> </w:t>
-            </w:r>
-            <w:r>
-              <w:rPr>
-                <w:lang w:val="ru-RU"/>
-              </w:rPr>
-              <w:t>на</w:t>
-            </w:r>
-            <w:r>
-              <w:rPr>
-                <w:lang w:val="ru-RU"/>
-              </w:rPr>
-              <w:t xml:space="preserve"> </w:t>
-            </w:r>
-            <w:r>
-              <w:rPr>
-                <w:lang w:val="ru-RU"/>
-              </w:rPr>
-              <w:t>странице</w:t>
-            </w:r>
-            <w:r>
-              <w:rPr>
-                <w:lang w:val="ru-RU"/>
-              </w:rPr>
-              <w:t xml:space="preserve"> «</w:t>
-            </w:r>
-            <w:r>
-              <w:rPr>
-                <w:lang w:val="en-US"/>
-              </w:rPr>
-              <w:t>User</w:t>
-            </w:r>
-            <w:r>
-              <w:rPr>
-                <w:lang w:val="ru-RU"/>
-              </w:rPr>
-              <w:t xml:space="preserve"> </w:t>
-            </w:r>
-            <w:r>
-              <w:rPr>
-                <w:lang w:val="en-US"/>
-              </w:rPr>
-              <w:t>Registration</w:t>
-            </w:r>
-            <w:r>
-              <w:rPr>
-                <w:lang w:val="ru-RU"/>
-              </w:rPr>
-              <w:t xml:space="preserve">» </w:t>
-            </w:r>
-            <w:r>
-              <w:rPr>
-                <w:lang w:val="ru-RU"/>
-              </w:rPr>
-              <w:t>на</w:t>
-            </w:r>
-            <w:r>
-              <w:rPr>
-                <w:lang w:val="ru-RU"/>
-              </w:rPr>
-              <w:t xml:space="preserve"> </w:t>
-            </w:r>
-            <w:r>
-              <w:rPr>
-                <w:lang w:val="ru-RU"/>
-              </w:rPr>
-              <w:t>сайте</w:t>
-            </w:r>
-            <w:r>
-              <w:rPr>
-                <w:lang w:val="ru-RU"/>
-              </w:rPr>
-              <w:t xml:space="preserve"> </w:t>
-            </w:r>
-            <w:r>
-              <w:rPr>
-                <w:lang w:val="en-US"/>
-              </w:rPr>
-              <w:t>CarService</w:t>
-            </w:r>
-            <w:r>
-              <w:rPr>
-                <w:lang w:val="ru-RU"/>
-              </w:rPr>
-              <w:t xml:space="preserve">. </w:t>
-            </w:r>
-            <w:r>
-              <w:rPr>
-                <w:lang w:val="ru-RU"/>
-              </w:rPr>
-              <w:t xml:space="preserve"> Поля </w:t>
-            </w:r>
-            <w:r>
-              <w:t>«</w:t>
-            </w:r>
-            <w:r>
-              <w:rPr>
-                <w:lang w:val="en-US"/>
-              </w:rPr>
-              <w:t>Login</w:t>
-            </w:r>
-            <w:r>
-              <w:t>»</w:t>
-            </w:r>
-            <w:r>
-              <w:rPr>
-                <w:lang w:val="ru-RU"/>
-              </w:rPr>
-              <w:t>,</w:t>
-            </w:r>
-            <w:r>
-              <w:t xml:space="preserve"> «</w:t>
-            </w:r>
-            <w:r>
-              <w:rPr>
-                <w:lang w:val="en-US"/>
-              </w:rPr>
-              <w:t>Password</w:t>
-            </w:r>
-            <w:r>
-              <w:t>»</w:t>
-            </w:r>
-            <w:r>
-              <w:rPr>
-                <w:lang w:val="ru-RU"/>
-              </w:rPr>
-              <w:t>,</w:t>
-            </w:r>
-            <w:r>
-              <w:rPr>
-                <w:lang w:val="ru-RU"/>
-              </w:rPr>
-              <w:t xml:space="preserve"> «</w:t>
-            </w:r>
-            <w:r>
-              <w:rPr>
-                <w:lang w:val="en-US"/>
-              </w:rPr>
-              <w:t>Re</w:t>
-            </w:r>
-            <w:r>
-              <w:rPr>
-                <w:lang w:val="ru-RU"/>
-              </w:rPr>
-              <w:t>-</w:t>
-            </w:r>
-            <w:r>
-              <w:rPr>
-                <w:lang w:val="en-US"/>
-              </w:rPr>
-              <w:t>type</w:t>
-            </w:r>
-            <w:r>
-              <w:rPr>
-                <w:lang w:val="ru-RU"/>
-              </w:rPr>
-              <w:t xml:space="preserve"> </w:t>
-            </w:r>
-            <w:r>
-              <w:rPr>
-                <w:lang w:val="en-US"/>
-              </w:rPr>
-              <w:t>Password</w:t>
-            </w:r>
-            <w:r>
-              <w:rPr>
-                <w:lang w:val="ru-RU"/>
-              </w:rPr>
-              <w:t>»</w:t>
-            </w:r>
-            <w:r>
-              <w:rPr>
-                <w:lang w:val="ru-RU"/>
-              </w:rPr>
-              <w:t xml:space="preserve"> «</w:t>
-            </w:r>
-            <w:r>
-              <w:rPr>
-                <w:lang w:val="en-US"/>
-              </w:rPr>
-              <w:t>E</w:t>
-            </w:r>
-            <w:r>
-              <w:rPr>
-                <w:lang w:val="ru-RU"/>
-              </w:rPr>
-              <w:t>-</w:t>
-            </w:r>
-            <w:r>
-              <w:rPr>
-                <w:lang w:val="en-US"/>
-              </w:rPr>
-              <w:t>mail</w:t>
-            </w:r>
-            <w:r>
-              <w:rPr>
-                <w:lang w:val="ru-RU"/>
-              </w:rPr>
-              <w:t>»  и кнопка «</w:t>
-            </w:r>
-            <w:r>
-              <w:rPr>
-                <w:lang w:val="en-US"/>
-              </w:rPr>
-              <w:t>Registration</w:t>
-            </w:r>
-            <w:r>
-              <w:rPr>
-                <w:lang w:val="ru-RU"/>
-              </w:rPr>
-              <w:t>»</w:t>
-            </w:r>
-            <w:r>
-              <w:rPr>
-                <w:lang w:val="ru-RU"/>
-              </w:rPr>
-              <w:t xml:space="preserve"> </w:t>
-            </w:r>
-            <w:r>
-              <w:rPr>
-                <w:lang w:val="ru-RU"/>
-              </w:rPr>
               <w:t>отображаю</w:t>
             </w:r>
             <w:r>
@@ -11759,6 +11812,7 @@
               <w:rPr>
                 <w:lang w:val="en-US"/>
               </w:rPr>
+              <w:lastRenderedPageBreak/>
               <w:t>Step 1:</w:t>
             </w:r>
           </w:p>
@@ -12324,7 +12378,7 @@
               <w:rPr>
                 <w:lang w:val="en-US"/>
               </w:rPr>
-              <w:t>””</w:t>
+              <w:t>"</w:t>
             </w:r>
             <w:r>
               <w:rPr>
@@ -12786,60 +12840,20 @@
           <w:p>
             <w:pPr>
               <w:rPr>
-                <w:highlight w:val="magenta"/>
-                <w:lang w:val="ru-RU"/>
-              </w:rPr>
-            </w:pPr>
-            <w:r>
-              <w:rPr>
-                <w:highlight w:val="magenta"/>
-                <w:lang w:val="ru-RU"/>
-              </w:rPr>
-              <w:t xml:space="preserve">Пользователь </w:t>
-            </w:r>
-            <w:proofErr w:type="spellStart"/>
-            <w:r>
-              <w:rPr>
-                <w:highlight w:val="magenta"/>
-                <w:lang w:val="ru-RU"/>
-              </w:rPr>
-              <w:t>остатется</w:t>
-            </w:r>
-            <w:proofErr w:type="spellEnd"/>
-            <w:r>
-              <w:rPr>
-                <w:highlight w:val="magenta"/>
-                <w:lang w:val="ru-RU"/>
-              </w:rPr>
-              <w:t xml:space="preserve"> на текущей странице сайта. Некорректно заполненн</w:t>
-            </w:r>
-            <w:r>
-              <w:rPr>
-                <w:highlight w:val="magenta"/>
-                <w:lang w:val="ru-RU"/>
-              </w:rPr>
-              <w:t>ые</w:t>
-            </w:r>
-            <w:r>
-              <w:rPr>
-                <w:highlight w:val="magenta"/>
-                <w:lang w:val="ru-RU"/>
-              </w:rPr>
-              <w:t xml:space="preserve"> пол</w:t>
-            </w:r>
-            <w:r>
-              <w:rPr>
-                <w:highlight w:val="magenta"/>
-                <w:lang w:val="ru-RU"/>
-              </w:rPr>
-              <w:t xml:space="preserve">я </w:t>
-            </w:r>
-            <w:r>
-              <w:rPr>
-                <w:highlight w:val="magenta"/>
-                <w:lang w:val="ru-RU"/>
-              </w:rPr>
-              <w:t xml:space="preserve"> </w:t>
+                <w:lang w:val="ru-RU"/>
+              </w:rPr>
+            </w:pPr>
+            <w:r>
+              <w:rPr>
+                <w:lang w:val="ru-RU"/>
+              </w:rPr>
+              <w:t>Пользователь оста</w:t>
+            </w:r>
+            <w:r>
+              <w:rPr>
+                <w:lang w:val="ru-RU"/>
+              </w:rPr>
+              <w:t xml:space="preserve">ется на текущей странице сайта. Некорректно заполненные поля  </w:t>
             </w:r>
             <w:r>
               <w:rPr>
@@ -12851,13 +12865,7 @@
               <w:rPr>
                 <w:lang w:val="ru-RU"/>
               </w:rPr>
-              <w:t xml:space="preserve"> </w:t>
-            </w:r>
-            <w:r>
-              <w:rPr>
-                <w:lang w:val="ru-RU"/>
-              </w:rPr>
-              <w:t xml:space="preserve"> и </w:t>
+              <w:t xml:space="preserve">  и </w:t>
             </w:r>
             <w:r>
               <w:rPr>
@@ -12893,28 +12901,13 @@
               <w:rPr>
                 <w:lang w:val="ru-RU"/>
               </w:rPr>
-              <w:t xml:space="preserve"> </w:t>
-            </w:r>
-            <w:r>
-              <w:rPr>
-                <w:highlight w:val="magenta"/>
-                <w:lang w:val="ru-RU"/>
-              </w:rPr>
-              <w:t>подсвечива</w:t>
-            </w:r>
-            <w:r>
-              <w:rPr>
-                <w:highlight w:val="magenta"/>
-                <w:lang w:val="ru-RU"/>
-              </w:rPr>
-              <w:t>ю</w:t>
-            </w:r>
-            <w:r>
-              <w:rPr>
-                <w:highlight w:val="magenta"/>
-                <w:lang w:val="ru-RU"/>
-              </w:rPr>
-              <w:t>тся красным цветом</w:t>
+              <w:t xml:space="preserve"> подсвечиваются красным цветом</w:t>
+            </w:r>
+            <w:r>
+              <w:rPr>
+                <w:lang w:val="ru-RU"/>
+              </w:rPr>
+              <w:t>.</w:t>
             </w:r>
           </w:p>
         </w:tc>
@@ -13548,7 +13541,7 @@
               <w:rPr>
                 <w:lang w:val="en-US"/>
               </w:rPr>
-              <w:t>””</w:t>
+              <w:t>"</w:t>
             </w:r>
             <w:r>
               <w:rPr>
@@ -13575,14 +13568,12 @@
                 <w:lang w:val="ru-RU"/>
               </w:rPr>
             </w:pPr>
-            <w:proofErr w:type="spellStart"/>
-            <w:r>
-              <w:rPr>
-                <w:lang w:val="en-US"/>
+            <w:r>
+              <w:rPr>
+                <w:lang w:val="ru-RU"/>
               </w:rPr>
               <w:t>пробелы</w:t>
             </w:r>
-            <w:proofErr w:type="spellEnd"/>
           </w:p>
           <w:p>
             <w:pPr>
@@ -13954,7 +13945,7 @@
               <w:rPr>
                 <w:lang w:val="en-US"/>
               </w:rPr>
-              <w:t>””</w:t>
+              <w:t>"</w:t>
             </w:r>
             <w:r>
               <w:rPr>
@@ -13981,14 +13972,12 @@
                 <w:lang w:val="ru-RU"/>
               </w:rPr>
             </w:pPr>
-            <w:proofErr w:type="spellStart"/>
-            <w:r>
-              <w:rPr>
-                <w:lang w:val="en-US"/>
+            <w:r>
+              <w:rPr>
+                <w:lang w:val="ru-RU"/>
               </w:rPr>
               <w:t>пробелы</w:t>
             </w:r>
-            <w:proofErr w:type="spellEnd"/>
           </w:p>
           <w:p>
             <w:pPr>
@@ -14037,42 +14026,12 @@
                 <w:lang w:val="ru-RU"/>
               </w:rPr>
             </w:pPr>
-            <w:proofErr w:type="spellStart"/>
-            <w:r>
-              <w:rPr>
-                <w:lang w:val="en-US"/>
-              </w:rPr>
-              <w:t>отсу</w:t>
-            </w:r>
-            <w:proofErr w:type="spellEnd"/>
-            <w:r>
-              <w:rPr>
-                <w:lang w:val="ru-RU"/>
-              </w:rPr>
-              <w:t>т</w:t>
-            </w:r>
-            <w:proofErr w:type="spellStart"/>
-            <w:r>
-              <w:rPr>
-                <w:lang w:val="en-US"/>
-              </w:rPr>
-              <w:t>ствие</w:t>
-            </w:r>
-            <w:proofErr w:type="spellEnd"/>
-            <w:r>
-              <w:rPr>
-                <w:lang w:val="en-US"/>
-              </w:rPr>
-              <w:t xml:space="preserve"> д</w:t>
-            </w:r>
-            <w:proofErr w:type="spellStart"/>
-            <w:r>
-              <w:rPr>
-                <w:lang w:val="ru-RU"/>
-              </w:rPr>
-              <w:t>омена</w:t>
-            </w:r>
-            <w:proofErr w:type="spellEnd"/>
+            <w:r>
+              <w:rPr>
+                <w:lang w:val="ru-RU"/>
+              </w:rPr>
+              <w:t>отсутствие домена</w:t>
+            </w:r>
           </w:p>
           <w:p>
             <w:pPr>
@@ -14372,7 +14331,7 @@
               <w:rPr>
                 <w:lang w:val="en-US"/>
               </w:rPr>
-              <w:t>””</w:t>
+              <w:t>"</w:t>
             </w:r>
             <w:r>
               <w:rPr>
@@ -14399,14 +14358,12 @@
                 <w:lang w:val="ru-RU"/>
               </w:rPr>
             </w:pPr>
-            <w:proofErr w:type="spellStart"/>
-            <w:r>
-              <w:rPr>
-                <w:lang w:val="en-US"/>
+            <w:r>
+              <w:rPr>
+                <w:lang w:val="ru-RU"/>
               </w:rPr>
               <w:t>пробелы</w:t>
             </w:r>
-            <w:proofErr w:type="spellEnd"/>
           </w:p>
           <w:p>
             <w:pPr>
@@ -14786,14 +14743,12 @@
               </w:rPr>
               <w:t xml:space="preserve">символы не аналогичны символам поля </w:t>
             </w:r>
-            <w:proofErr w:type="spellStart"/>
-            <w:r>
-              <w:rPr>
-                <w:lang w:val="ru-RU"/>
+            <w:r>
+              <w:rPr>
+                <w:lang w:val="en-US"/>
               </w:rPr>
               <w:t>Password</w:t>
             </w:r>
-            <w:proofErr w:type="spellEnd"/>
           </w:p>
           <w:p>
             <w:pPr>
@@ -14823,7 +14778,7 @@
               <w:rPr>
                 <w:lang w:val="en-US"/>
               </w:rPr>
-              <w:t>””</w:t>
+              <w:t>"</w:t>
             </w:r>
             <w:r>
               <w:rPr>
@@ -14850,14 +14805,12 @@
                 <w:lang w:val="ru-RU"/>
               </w:rPr>
             </w:pPr>
-            <w:proofErr w:type="spellStart"/>
-            <w:r>
-              <w:rPr>
-                <w:lang w:val="en-US"/>
+            <w:r>
+              <w:rPr>
+                <w:lang w:val="ru-RU"/>
               </w:rPr>
               <w:t>пробелы</w:t>
             </w:r>
-            <w:proofErr w:type="spellEnd"/>
           </w:p>
           <w:p>
             <w:pPr>
@@ -14874,7 +14827,6 @@
               <w:rPr>
                 <w:lang w:val="ru-RU"/>
               </w:rPr>
-              <w:lastRenderedPageBreak/>
               <w:t xml:space="preserve">количество символов не входит в допустимые границы </w:t>
             </w:r>
             <w:r>
@@ -14885,23 +14837,9 @@
             </w:r>
             <w:r>
               <w:rPr>
-                <w:lang w:val="ru-RU"/>
-              </w:rPr>
-              <w:t>6&lt;</w:t>
-            </w:r>
-            <w:proofErr w:type="spellStart"/>
-            <w:r>
-              <w:rPr>
-                <w:lang w:val="ru-RU"/>
-              </w:rPr>
-              <w:t>=n</w:t>
-            </w:r>
-            <w:proofErr w:type="spellEnd"/>
-            <w:r>
-              <w:rPr>
-                <w:lang w:val="ru-RU"/>
-              </w:rPr>
-              <w:t>&lt;=64</w:t>
+                <w:lang w:val="en-US"/>
+              </w:rPr>
+              <w:t>6&lt;=n&lt;=64</w:t>
             </w:r>
             <w:r>
               <w:rPr>
@@ -14967,68 +14905,27 @@
             </w:pPr>
             <w:r>
               <w:rPr>
-                <w:highlight w:val="magenta"/>
                 <w:lang w:val="ru-RU"/>
               </w:rPr>
               <w:t xml:space="preserve">Пользователь </w:t>
             </w:r>
-            <w:proofErr w:type="spellStart"/>
-            <w:r>
-              <w:rPr>
-                <w:highlight w:val="magenta"/>
-                <w:lang w:val="ru-RU"/>
-              </w:rPr>
-              <w:t>остатется</w:t>
-            </w:r>
-            <w:proofErr w:type="spellEnd"/>
-            <w:r>
-              <w:rPr>
-                <w:highlight w:val="magenta"/>
-                <w:lang w:val="ru-RU"/>
-              </w:rPr>
-              <w:t xml:space="preserve"> на текущей странице сайта</w:t>
-            </w:r>
-            <w:r>
-              <w:rPr>
-                <w:highlight w:val="magenta"/>
-                <w:lang w:val="ru-RU"/>
-              </w:rPr>
-              <w:t>.  Каждое н</w:t>
-            </w:r>
-            <w:r>
-              <w:rPr>
-                <w:highlight w:val="magenta"/>
-                <w:lang w:val="ru-RU"/>
-              </w:rPr>
-              <w:t>екорректно заполнен</w:t>
-            </w:r>
-            <w:r>
-              <w:rPr>
-                <w:highlight w:val="magenta"/>
-                <w:lang w:val="ru-RU"/>
-              </w:rPr>
-              <w:t>н</w:t>
-            </w:r>
-            <w:r>
-              <w:rPr>
-                <w:highlight w:val="magenta"/>
-                <w:lang w:val="ru-RU"/>
-              </w:rPr>
-              <w:t>ое пол</w:t>
-            </w:r>
-            <w:r>
-              <w:rPr>
-                <w:highlight w:val="magenta"/>
-                <w:lang w:val="ru-RU"/>
-              </w:rPr>
-              <w:t>е</w:t>
-            </w:r>
-            <w:r>
-              <w:rPr>
-                <w:highlight w:val="magenta"/>
-                <w:lang w:val="ru-RU"/>
-              </w:rPr>
-              <w:t xml:space="preserve"> подсвечивается красным цветом</w:t>
+            <w:r>
+              <w:rPr>
+                <w:lang w:val="ru-RU"/>
+              </w:rPr>
+              <w:t>остается</w:t>
+            </w:r>
+            <w:r>
+              <w:rPr>
+                <w:lang w:val="ru-RU"/>
+              </w:rPr>
+              <w:t xml:space="preserve"> на текущей странице сайта.  Каждое некорректно заполненное поле подсвечивается красным цветом</w:t>
+            </w:r>
+            <w:r>
+              <w:rPr>
+                <w:lang w:val="ru-RU"/>
+              </w:rPr>
+              <w:t>.</w:t>
             </w:r>
           </w:p>
         </w:tc>
@@ -15722,7 +15619,7 @@
               <w:rPr>
                 <w:lang w:val="en-US"/>
               </w:rPr>
-              <w:t>””</w:t>
+              <w:t>"</w:t>
             </w:r>
             <w:r>
               <w:rPr>
@@ -15749,14 +15646,12 @@
                 <w:lang w:val="ru-RU"/>
               </w:rPr>
             </w:pPr>
-            <w:proofErr w:type="spellStart"/>
-            <w:r>
-              <w:rPr>
-                <w:lang w:val="en-US"/>
+            <w:r>
+              <w:rPr>
+                <w:lang w:val="ru-RU"/>
               </w:rPr>
               <w:t>пробелы</w:t>
             </w:r>
-            <w:proofErr w:type="spellEnd"/>
           </w:p>
           <w:p>
             <w:pPr>
@@ -16135,7 +16030,7 @@
               <w:rPr>
                 <w:lang w:val="en-US"/>
               </w:rPr>
-              <w:t>””</w:t>
+              <w:t>"</w:t>
             </w:r>
             <w:r>
               <w:rPr>
@@ -16162,14 +16057,12 @@
                 <w:lang w:val="ru-RU"/>
               </w:rPr>
             </w:pPr>
-            <w:proofErr w:type="spellStart"/>
-            <w:r>
-              <w:rPr>
-                <w:lang w:val="en-US"/>
+            <w:r>
+              <w:rPr>
+                <w:lang w:val="ru-RU"/>
               </w:rPr>
               <w:t>пробелы</w:t>
             </w:r>
-            <w:proofErr w:type="spellEnd"/>
           </w:p>
           <w:p>
             <w:pPr>
@@ -16218,42 +16111,12 @@
                 <w:lang w:val="ru-RU"/>
               </w:rPr>
             </w:pPr>
-            <w:proofErr w:type="spellStart"/>
-            <w:r>
-              <w:rPr>
-                <w:lang w:val="en-US"/>
-              </w:rPr>
-              <w:t>отсу</w:t>
-            </w:r>
-            <w:proofErr w:type="spellEnd"/>
-            <w:r>
-              <w:rPr>
-                <w:lang w:val="ru-RU"/>
-              </w:rPr>
-              <w:t>т</w:t>
-            </w:r>
-            <w:proofErr w:type="spellStart"/>
-            <w:r>
-              <w:rPr>
-                <w:lang w:val="en-US"/>
-              </w:rPr>
-              <w:t>ствие</w:t>
-            </w:r>
-            <w:proofErr w:type="spellEnd"/>
-            <w:r>
-              <w:rPr>
-                <w:lang w:val="en-US"/>
-              </w:rPr>
-              <w:t xml:space="preserve"> д</w:t>
-            </w:r>
-            <w:proofErr w:type="spellStart"/>
-            <w:r>
-              <w:rPr>
-                <w:lang w:val="ru-RU"/>
-              </w:rPr>
-              <w:t>омена</w:t>
-            </w:r>
-            <w:proofErr w:type="spellEnd"/>
+            <w:r>
+              <w:rPr>
+                <w:lang w:val="ru-RU"/>
+              </w:rPr>
+              <w:t>отсутствие домена</w:t>
+            </w:r>
           </w:p>
           <w:p>
             <w:pPr>
@@ -16757,97 +16620,57 @@
             </w:pPr>
             <w:r>
               <w:rPr>
-                <w:highlight w:val="magenta"/>
                 <w:lang w:val="ru-RU"/>
               </w:rPr>
               <w:t xml:space="preserve">Пользователь </w:t>
             </w:r>
-            <w:proofErr w:type="spellStart"/>
-            <w:r>
-              <w:rPr>
-                <w:highlight w:val="magenta"/>
-                <w:lang w:val="ru-RU"/>
-              </w:rPr>
-              <w:t>остатется</w:t>
-            </w:r>
-            <w:proofErr w:type="spellEnd"/>
-            <w:r>
-              <w:rPr>
-                <w:highlight w:val="magenta"/>
+            <w:r>
+              <w:rPr>
+                <w:lang w:val="ru-RU"/>
+              </w:rPr>
+              <w:t>остается</w:t>
+            </w:r>
+            <w:r>
+              <w:rPr>
                 <w:lang w:val="ru-RU"/>
               </w:rPr>
               <w:t xml:space="preserve"> на текущей странице сайта</w:t>
             </w:r>
             <w:r>
               <w:rPr>
-                <w:highlight w:val="magenta"/>
-                <w:lang w:val="ru-RU"/>
-              </w:rPr>
-              <w:t>.  Каждое н</w:t>
-            </w:r>
-            <w:r>
-              <w:rPr>
-                <w:highlight w:val="magenta"/>
-                <w:lang w:val="ru-RU"/>
-              </w:rPr>
-              <w:t>екорректно заполнен</w:t>
-            </w:r>
-            <w:r>
-              <w:rPr>
-                <w:highlight w:val="magenta"/>
-                <w:lang w:val="ru-RU"/>
-              </w:rPr>
-              <w:t>н</w:t>
-            </w:r>
-            <w:r>
-              <w:rPr>
-                <w:highlight w:val="magenta"/>
-                <w:lang w:val="ru-RU"/>
-              </w:rPr>
-              <w:t>ое пол</w:t>
-            </w:r>
-            <w:r>
-              <w:rPr>
-                <w:highlight w:val="magenta"/>
-                <w:lang w:val="ru-RU"/>
-              </w:rPr>
-              <w:t>е</w:t>
-            </w:r>
-            <w:r>
-              <w:rPr>
-                <w:highlight w:val="magenta"/>
-                <w:lang w:val="ru-RU"/>
-              </w:rPr>
-              <w:t xml:space="preserve"> подсвечивается красным цветом</w:t>
-            </w:r>
-            <w:r>
-              <w:rPr>
-                <w:lang w:val="ru-RU"/>
-              </w:rPr>
-              <w:t xml:space="preserve">, </w:t>
-            </w:r>
-            <w:r>
-              <w:rPr>
-                <w:highlight w:val="magenta"/>
-                <w:lang w:val="ru-RU"/>
-              </w:rPr>
-              <w:t>корректно заполненно</w:t>
-            </w:r>
-            <w:proofErr w:type="gramStart"/>
-            <w:r>
-              <w:rPr>
-                <w:highlight w:val="magenta"/>
-                <w:lang w:val="ru-RU"/>
-              </w:rPr>
-              <w:t>е-</w:t>
-            </w:r>
-            <w:proofErr w:type="gramEnd"/>
-            <w:r>
-              <w:rPr>
-                <w:highlight w:val="magenta"/>
-                <w:lang w:val="ru-RU"/>
-              </w:rPr>
-              <w:t xml:space="preserve"> зеленым</w:t>
+                <w:lang w:val="ru-RU"/>
+              </w:rPr>
+              <w:t xml:space="preserve">. </w:t>
+            </w:r>
+            <w:r>
+              <w:rPr>
+                <w:lang w:val="ru-RU"/>
+              </w:rPr>
+              <w:t>Каждое некорректно заполненное поле подсвечивается красным цветом, корректно заполненное</w:t>
+            </w:r>
+            <w:r>
+              <w:rPr>
+                <w:lang w:val="en-US"/>
+              </w:rPr>
+              <w:t> </w:t>
+            </w:r>
+            <w:r>
+              <w:rPr>
+                <w:lang w:val="ru-RU"/>
+              </w:rPr>
+              <w:t xml:space="preserve">— </w:t>
+            </w:r>
+            <w:r>
+              <w:rPr>
+                <w:lang w:val="ru-RU"/>
+              </w:rPr>
+              <w:t>зеленым</w:t>
+            </w:r>
+            <w:r>
+              <w:rPr>
+                <w:lang w:val="ru-RU"/>
+              </w:rPr>
+              <w:t>.</w:t>
             </w:r>
           </w:p>
         </w:tc>
@@ -16998,28 +16821,12 @@
               </w:rPr>
               <w:t xml:space="preserve">и </w:t>
             </w:r>
-            <w:proofErr w:type="spellStart"/>
-            <w:r>
-              <w:rPr>
-                <w:lang w:val="ru-RU"/>
-              </w:rPr>
-              <w:t>Re-type</w:t>
-            </w:r>
-            <w:proofErr w:type="spellEnd"/>
-            <w:r>
-              <w:rPr>
-                <w:lang w:val="ru-RU"/>
-              </w:rPr>
-              <w:t xml:space="preserve"> </w:t>
-            </w:r>
-            <w:proofErr w:type="spellStart"/>
-            <w:r>
-              <w:rPr>
-                <w:lang w:val="ru-RU"/>
-              </w:rPr>
-              <w:t>Password</w:t>
-            </w:r>
-            <w:proofErr w:type="spellEnd"/>
+            <w:r>
+              <w:rPr>
+                <w:lang w:val="en-US"/>
+              </w:rPr>
+              <w:t>Re-type Password</w:t>
+            </w:r>
           </w:p>
         </w:tc>
       </w:tr>
@@ -17214,28 +17021,12 @@
               </w:rPr>
               <w:t>«</w:t>
             </w:r>
-            <w:proofErr w:type="spellStart"/>
-            <w:r>
-              <w:rPr>
-                <w:lang w:val="ru-RU"/>
-              </w:rPr>
-              <w:t>Re-type</w:t>
-            </w:r>
-            <w:proofErr w:type="spellEnd"/>
-            <w:r>
-              <w:rPr>
-                <w:lang w:val="ru-RU"/>
-              </w:rPr>
-              <w:t xml:space="preserve"> </w:t>
-            </w:r>
-            <w:proofErr w:type="spellStart"/>
-            <w:r>
-              <w:rPr>
-                <w:lang w:val="ru-RU"/>
-              </w:rPr>
-              <w:t>Password</w:t>
-            </w:r>
-            <w:proofErr w:type="spellEnd"/>
+            <w:r>
+              <w:rPr>
+                <w:lang w:val="en-US"/>
+              </w:rPr>
+              <w:t>Re-type Password</w:t>
+            </w:r>
             <w:r>
               <w:rPr>
                 <w:lang w:val="ru-RU"/>
@@ -17465,7 +17256,7 @@
               <w:rPr>
                 <w:lang w:val="en-US"/>
               </w:rPr>
-              <w:t>””</w:t>
+              <w:t>"</w:t>
             </w:r>
             <w:r>
               <w:rPr>
@@ -17492,14 +17283,12 @@
                 <w:lang w:val="ru-RU"/>
               </w:rPr>
             </w:pPr>
-            <w:proofErr w:type="spellStart"/>
-            <w:r>
-              <w:rPr>
-                <w:lang w:val="en-US"/>
+            <w:r>
+              <w:rPr>
+                <w:lang w:val="ru-RU"/>
               </w:rPr>
               <w:t>пробелы</w:t>
             </w:r>
-            <w:proofErr w:type="spellEnd"/>
           </w:p>
           <w:p>
             <w:pPr>
@@ -17561,13 +17350,6 @@
               </w:rPr>
               <w:t>mail</w:t>
             </w:r>
-          </w:p>
-          <w:p>
-            <w:pPr>
-              <w:rPr>
-                <w:lang w:val="ru-RU"/>
-              </w:rPr>
-            </w:pPr>
           </w:p>
         </w:tc>
       </w:tr>
@@ -18064,7 +17846,7 @@
               <w:rPr>
                 <w:lang w:val="en-US"/>
               </w:rPr>
-              <w:t>””</w:t>
+              <w:t>"</w:t>
             </w:r>
             <w:r>
               <w:rPr>
@@ -18091,14 +17873,12 @@
                 <w:lang w:val="ru-RU"/>
               </w:rPr>
             </w:pPr>
-            <w:proofErr w:type="spellStart"/>
-            <w:r>
-              <w:rPr>
-                <w:lang w:val="en-US"/>
+            <w:r>
+              <w:rPr>
+                <w:lang w:val="ru-RU"/>
               </w:rPr>
               <w:t>пробелы</w:t>
             </w:r>
-            <w:proofErr w:type="spellEnd"/>
           </w:p>
           <w:p>
             <w:pPr>
@@ -18115,7 +17895,6 @@
               <w:rPr>
                 <w:lang w:val="ru-RU"/>
               </w:rPr>
-              <w:lastRenderedPageBreak/>
               <w:t xml:space="preserve">количество символов не входит в допустимые границы </w:t>
             </w:r>
             <w:r>
@@ -18126,23 +17905,9 @@
             </w:r>
             <w:r>
               <w:rPr>
-                <w:lang w:val="ru-RU"/>
-              </w:rPr>
-              <w:t>6&lt;</w:t>
-            </w:r>
-            <w:proofErr w:type="spellStart"/>
-            <w:r>
-              <w:rPr>
-                <w:lang w:val="ru-RU"/>
-              </w:rPr>
-              <w:t>=n</w:t>
-            </w:r>
-            <w:proofErr w:type="spellEnd"/>
-            <w:r>
-              <w:rPr>
-                <w:lang w:val="ru-RU"/>
-              </w:rPr>
-              <w:t>&lt;=64</w:t>
+                <w:lang w:val="en-US"/>
+              </w:rPr>
+              <w:t>6&lt;=n&lt;=64</w:t>
             </w:r>
             <w:r>
               <w:rPr>
@@ -18253,7 +18018,6 @@
               <w:rPr>
                 <w:lang w:val="en-US"/>
               </w:rPr>
-              <w:lastRenderedPageBreak/>
               <w:t>Expected result:</w:t>
             </w:r>
           </w:p>
@@ -18372,6 +18136,7 @@
               <w:rPr>
                 <w:lang w:val="en-US"/>
               </w:rPr>
+              <w:lastRenderedPageBreak/>
               <w:t>Step 4:</w:t>
             </w:r>
           </w:p>
@@ -18529,97 +18294,33 @@
             </w:pPr>
             <w:r>
               <w:rPr>
-                <w:highlight w:val="magenta"/>
-                <w:lang w:val="ru-RU"/>
-              </w:rPr>
-              <w:t xml:space="preserve">Пользователь </w:t>
-            </w:r>
-            <w:proofErr w:type="spellStart"/>
-            <w:r>
-              <w:rPr>
-                <w:highlight w:val="magenta"/>
-                <w:lang w:val="ru-RU"/>
-              </w:rPr>
-              <w:t>остатется</w:t>
-            </w:r>
-            <w:proofErr w:type="spellEnd"/>
-            <w:r>
-              <w:rPr>
-                <w:highlight w:val="magenta"/>
-                <w:lang w:val="ru-RU"/>
-              </w:rPr>
-              <w:t xml:space="preserve"> на текущей странице сайта</w:t>
-            </w:r>
-            <w:r>
-              <w:rPr>
-                <w:highlight w:val="magenta"/>
-                <w:lang w:val="ru-RU"/>
-              </w:rPr>
-              <w:t>.  Каждое н</w:t>
-            </w:r>
-            <w:r>
-              <w:rPr>
-                <w:highlight w:val="magenta"/>
-                <w:lang w:val="ru-RU"/>
-              </w:rPr>
-              <w:t>екорректно заполнен</w:t>
-            </w:r>
-            <w:r>
-              <w:rPr>
-                <w:highlight w:val="magenta"/>
-                <w:lang w:val="ru-RU"/>
-              </w:rPr>
-              <w:t>н</w:t>
-            </w:r>
-            <w:r>
-              <w:rPr>
-                <w:highlight w:val="magenta"/>
-                <w:lang w:val="ru-RU"/>
-              </w:rPr>
-              <w:t>ое пол</w:t>
-            </w:r>
-            <w:r>
-              <w:rPr>
-                <w:highlight w:val="magenta"/>
-                <w:lang w:val="ru-RU"/>
-              </w:rPr>
-              <w:t>е</w:t>
-            </w:r>
-            <w:r>
-              <w:rPr>
-                <w:highlight w:val="magenta"/>
-                <w:lang w:val="ru-RU"/>
-              </w:rPr>
-              <w:t xml:space="preserve"> подсвечивается красным цветом</w:t>
-            </w:r>
-            <w:r>
-              <w:rPr>
-                <w:lang w:val="ru-RU"/>
-              </w:rPr>
-              <w:t xml:space="preserve">, </w:t>
-            </w:r>
-            <w:r>
-              <w:rPr>
-                <w:highlight w:val="magenta"/>
-                <w:lang w:val="ru-RU"/>
-              </w:rPr>
-              <w:t>корректно заполненно</w:t>
-            </w:r>
-            <w:proofErr w:type="gramStart"/>
-            <w:r>
-              <w:rPr>
-                <w:highlight w:val="magenta"/>
-                <w:lang w:val="ru-RU"/>
-              </w:rPr>
-              <w:t>е-</w:t>
-            </w:r>
-            <w:proofErr w:type="gramEnd"/>
-            <w:r>
-              <w:rPr>
-                <w:highlight w:val="magenta"/>
-                <w:lang w:val="ru-RU"/>
-              </w:rPr>
-              <w:t xml:space="preserve"> зеленым</w:t>
+                <w:lang w:val="ru-RU"/>
+              </w:rPr>
+              <w:t>Пользователь остается на текущей странице сайта</w:t>
+            </w:r>
+            <w:r>
+              <w:rPr>
+                <w:lang w:val="ru-RU"/>
+              </w:rPr>
+              <w:t xml:space="preserve">. </w:t>
+            </w:r>
+            <w:r>
+              <w:rPr>
+                <w:lang w:val="ru-RU"/>
+              </w:rPr>
+              <w:t>Каждое некорректно заполненное поле подсвечивается красным цветом, корректно заполненное</w:t>
+            </w:r>
+            <w:r>
+              <w:rPr>
+                <w:lang w:val="en-US"/>
+              </w:rPr>
+              <w:t> </w:t>
+            </w:r>
+            <w:r>
+              <w:rPr>
+                <w:lang w:val="ru-RU"/>
+              </w:rPr>
+              <w:t>— зеленым.</w:t>
             </w:r>
           </w:p>
         </w:tc>
@@ -18788,28 +18489,12 @@
               </w:rPr>
               <w:t xml:space="preserve">и </w:t>
             </w:r>
-            <w:proofErr w:type="spellStart"/>
-            <w:r>
-              <w:rPr>
-                <w:lang w:val="ru-RU"/>
-              </w:rPr>
-              <w:t>Re-type</w:t>
-            </w:r>
-            <w:proofErr w:type="spellEnd"/>
-            <w:r>
-              <w:rPr>
-                <w:lang w:val="ru-RU"/>
-              </w:rPr>
-              <w:t xml:space="preserve"> </w:t>
-            </w:r>
-            <w:proofErr w:type="spellStart"/>
-            <w:r>
-              <w:rPr>
-                <w:lang w:val="ru-RU"/>
-              </w:rPr>
-              <w:t>Password</w:t>
-            </w:r>
-            <w:proofErr w:type="spellEnd"/>
+            <w:r>
+              <w:rPr>
+                <w:lang w:val="en-US"/>
+              </w:rPr>
+              <w:t>Re-type Password</w:t>
+            </w:r>
             <w:r>
               <w:rPr>
                 <w:lang w:val="ru-RU"/>
@@ -19052,28 +18737,12 @@
               </w:rPr>
               <w:t>«</w:t>
             </w:r>
-            <w:proofErr w:type="spellStart"/>
-            <w:r>
-              <w:rPr>
-                <w:lang w:val="ru-RU"/>
-              </w:rPr>
-              <w:t>Re-type</w:t>
-            </w:r>
-            <w:proofErr w:type="spellEnd"/>
-            <w:r>
-              <w:rPr>
-                <w:lang w:val="ru-RU"/>
-              </w:rPr>
-              <w:t xml:space="preserve"> </w:t>
-            </w:r>
-            <w:proofErr w:type="spellStart"/>
-            <w:r>
-              <w:rPr>
-                <w:lang w:val="ru-RU"/>
-              </w:rPr>
-              <w:t>Password</w:t>
-            </w:r>
-            <w:proofErr w:type="spellEnd"/>
+            <w:r>
+              <w:rPr>
+                <w:lang w:val="en-US"/>
+              </w:rPr>
+              <w:t>Re-type Password</w:t>
+            </w:r>
             <w:r>
               <w:rPr>
                 <w:lang w:val="ru-RU"/>
@@ -19303,7 +18972,7 @@
               <w:rPr>
                 <w:lang w:val="en-US"/>
               </w:rPr>
-              <w:t>””</w:t>
+              <w:t>"</w:t>
             </w:r>
             <w:r>
               <w:rPr>
@@ -19330,14 +18999,12 @@
                 <w:lang w:val="ru-RU"/>
               </w:rPr>
             </w:pPr>
-            <w:proofErr w:type="spellStart"/>
-            <w:r>
-              <w:rPr>
-                <w:lang w:val="en-US"/>
+            <w:r>
+              <w:rPr>
+                <w:lang w:val="ru-RU"/>
               </w:rPr>
               <w:t>пробелы</w:t>
             </w:r>
-            <w:proofErr w:type="spellEnd"/>
           </w:p>
           <w:p>
             <w:pPr>
@@ -20173,14 +19840,12 @@
               </w:rPr>
               <w:t xml:space="preserve">символы не аналогичны символам поля </w:t>
             </w:r>
-            <w:proofErr w:type="spellStart"/>
-            <w:r>
-              <w:rPr>
-                <w:lang w:val="ru-RU"/>
+            <w:r>
+              <w:rPr>
+                <w:lang w:val="en-US"/>
               </w:rPr>
               <w:t>Password</w:t>
             </w:r>
-            <w:proofErr w:type="spellEnd"/>
           </w:p>
           <w:p>
             <w:pPr>
@@ -20210,7 +19875,7 @@
               <w:rPr>
                 <w:lang w:val="en-US"/>
               </w:rPr>
-              <w:t>””</w:t>
+              <w:t>"</w:t>
             </w:r>
             <w:r>
               <w:rPr>
@@ -20237,14 +19902,12 @@
                 <w:lang w:val="ru-RU"/>
               </w:rPr>
             </w:pPr>
-            <w:proofErr w:type="spellStart"/>
-            <w:r>
-              <w:rPr>
-                <w:lang w:val="en-US"/>
+            <w:r>
+              <w:rPr>
+                <w:lang w:val="ru-RU"/>
               </w:rPr>
               <w:t>пробелы</w:t>
             </w:r>
-            <w:proofErr w:type="spellEnd"/>
           </w:p>
           <w:p>
             <w:pPr>
@@ -20265,33 +19928,19 @@
             </w:r>
             <w:r>
               <w:rPr>
-                <w:lang w:val="ru-RU"/>
+                <w:lang w:val="en-US"/>
               </w:rPr>
               <w:t>(</w:t>
             </w:r>
             <w:r>
               <w:rPr>
-                <w:lang w:val="ru-RU"/>
-              </w:rPr>
-              <w:t>6&lt;</w:t>
-            </w:r>
-            <w:proofErr w:type="spellStart"/>
-            <w:r>
-              <w:rPr>
-                <w:lang w:val="ru-RU"/>
-              </w:rPr>
-              <w:t>=n</w:t>
-            </w:r>
-            <w:proofErr w:type="spellEnd"/>
-            <w:r>
-              <w:rPr>
-                <w:lang w:val="ru-RU"/>
-              </w:rPr>
-              <w:t>&lt;=64</w:t>
-            </w:r>
-            <w:r>
-              <w:rPr>
-                <w:lang w:val="ru-RU"/>
+                <w:lang w:val="en-US"/>
+              </w:rPr>
+              <w:t>6&lt;=n&lt;=64</w:t>
+            </w:r>
+            <w:r>
+              <w:rPr>
+                <w:lang w:val="en-US"/>
               </w:rPr>
               <w:t>)</w:t>
             </w:r>
@@ -20351,97 +20000,33 @@
             </w:pPr>
             <w:r>
               <w:rPr>
-                <w:highlight w:val="magenta"/>
-                <w:lang w:val="ru-RU"/>
-              </w:rPr>
-              <w:t xml:space="preserve">Пользователь </w:t>
-            </w:r>
-            <w:proofErr w:type="spellStart"/>
-            <w:r>
-              <w:rPr>
-                <w:highlight w:val="magenta"/>
-                <w:lang w:val="ru-RU"/>
-              </w:rPr>
-              <w:t>остатется</w:t>
-            </w:r>
-            <w:proofErr w:type="spellEnd"/>
-            <w:r>
-              <w:rPr>
-                <w:highlight w:val="magenta"/>
-                <w:lang w:val="ru-RU"/>
-              </w:rPr>
-              <w:t xml:space="preserve"> на текущей странице сайта</w:t>
-            </w:r>
-            <w:r>
-              <w:rPr>
-                <w:highlight w:val="magenta"/>
-                <w:lang w:val="ru-RU"/>
-              </w:rPr>
-              <w:t>.  Каждое н</w:t>
-            </w:r>
-            <w:r>
-              <w:rPr>
-                <w:highlight w:val="magenta"/>
-                <w:lang w:val="ru-RU"/>
-              </w:rPr>
-              <w:t>екорректно заполнен</w:t>
-            </w:r>
-            <w:r>
-              <w:rPr>
-                <w:highlight w:val="magenta"/>
-                <w:lang w:val="ru-RU"/>
-              </w:rPr>
-              <w:t>н</w:t>
-            </w:r>
-            <w:r>
-              <w:rPr>
-                <w:highlight w:val="magenta"/>
-                <w:lang w:val="ru-RU"/>
-              </w:rPr>
-              <w:t>ое пол</w:t>
-            </w:r>
-            <w:r>
-              <w:rPr>
-                <w:highlight w:val="magenta"/>
-                <w:lang w:val="ru-RU"/>
-              </w:rPr>
-              <w:t>е</w:t>
-            </w:r>
-            <w:r>
-              <w:rPr>
-                <w:highlight w:val="magenta"/>
-                <w:lang w:val="ru-RU"/>
-              </w:rPr>
-              <w:t xml:space="preserve"> подсвечивается красным цветом</w:t>
-            </w:r>
-            <w:r>
-              <w:rPr>
-                <w:lang w:val="ru-RU"/>
-              </w:rPr>
-              <w:t xml:space="preserve">, </w:t>
-            </w:r>
-            <w:r>
-              <w:rPr>
-                <w:highlight w:val="magenta"/>
-                <w:lang w:val="ru-RU"/>
-              </w:rPr>
-              <w:t>корректно заполненно</w:t>
-            </w:r>
-            <w:proofErr w:type="gramStart"/>
-            <w:r>
-              <w:rPr>
-                <w:highlight w:val="magenta"/>
-                <w:lang w:val="ru-RU"/>
-              </w:rPr>
-              <w:t>е-</w:t>
-            </w:r>
-            <w:proofErr w:type="gramEnd"/>
-            <w:r>
-              <w:rPr>
-                <w:highlight w:val="magenta"/>
-                <w:lang w:val="ru-RU"/>
-              </w:rPr>
-              <w:t xml:space="preserve"> зеленым</w:t>
+                <w:lang w:val="ru-RU"/>
+              </w:rPr>
+              <w:t>Пользователь остается на текущей странице сайта</w:t>
+            </w:r>
+            <w:r>
+              <w:rPr>
+                <w:lang w:val="ru-RU"/>
+              </w:rPr>
+              <w:t xml:space="preserve">. </w:t>
+            </w:r>
+            <w:r>
+              <w:rPr>
+                <w:lang w:val="ru-RU"/>
+              </w:rPr>
+              <w:t>Каждое некорректно заполненное поле подсвечивается красным цветом, корректно заполненное</w:t>
+            </w:r>
+            <w:r>
+              <w:rPr>
+                <w:lang w:val="en-US"/>
+              </w:rPr>
+              <w:t> </w:t>
+            </w:r>
+            <w:r>
+              <w:rPr>
+                <w:lang w:val="ru-RU"/>
+              </w:rPr>
+              <w:t>— зеленым.</w:t>
             </w:r>
           </w:p>
         </w:tc>
@@ -20658,28 +20243,12 @@
               </w:rPr>
               <w:t xml:space="preserve">и </w:t>
             </w:r>
-            <w:proofErr w:type="spellStart"/>
-            <w:r>
-              <w:rPr>
-                <w:lang w:val="ru-RU"/>
-              </w:rPr>
-              <w:t>Re-type</w:t>
-            </w:r>
-            <w:proofErr w:type="spellEnd"/>
-            <w:r>
-              <w:rPr>
-                <w:lang w:val="ru-RU"/>
-              </w:rPr>
-              <w:t xml:space="preserve"> </w:t>
-            </w:r>
-            <w:proofErr w:type="spellStart"/>
-            <w:r>
-              <w:rPr>
-                <w:lang w:val="ru-RU"/>
-              </w:rPr>
-              <w:t>Password</w:t>
-            </w:r>
-            <w:proofErr w:type="spellEnd"/>
+            <w:r>
+              <w:rPr>
+                <w:lang w:val="en-US"/>
+              </w:rPr>
+              <w:t>Re-type Password</w:t>
+            </w:r>
           </w:p>
         </w:tc>
       </w:tr>
@@ -20868,28 +20437,12 @@
               </w:rPr>
               <w:t xml:space="preserve"> «</w:t>
             </w:r>
-            <w:proofErr w:type="spellStart"/>
-            <w:r>
-              <w:rPr>
-                <w:lang w:val="ru-RU"/>
-              </w:rPr>
-              <w:t>Re-type</w:t>
-            </w:r>
-            <w:proofErr w:type="spellEnd"/>
-            <w:r>
-              <w:rPr>
-                <w:lang w:val="ru-RU"/>
-              </w:rPr>
-              <w:t xml:space="preserve"> </w:t>
-            </w:r>
-            <w:proofErr w:type="spellStart"/>
-            <w:r>
-              <w:rPr>
-                <w:lang w:val="ru-RU"/>
-              </w:rPr>
-              <w:t>Password</w:t>
-            </w:r>
-            <w:proofErr w:type="spellEnd"/>
+            <w:r>
+              <w:rPr>
+                <w:lang w:val="en-US"/>
+              </w:rPr>
+              <w:t>Re-type Password</w:t>
+            </w:r>
             <w:r>
               <w:rPr>
                 <w:lang w:val="ru-RU"/>
@@ -21335,7 +20888,7 @@
               <w:rPr>
                 <w:lang w:val="en-US"/>
               </w:rPr>
-              <w:t>””</w:t>
+              <w:t>"</w:t>
             </w:r>
             <w:r>
               <w:rPr>
@@ -21362,14 +20915,12 @@
                 <w:lang w:val="ru-RU"/>
               </w:rPr>
             </w:pPr>
-            <w:proofErr w:type="spellStart"/>
-            <w:r>
-              <w:rPr>
-                <w:lang w:val="en-US"/>
+            <w:r>
+              <w:rPr>
+                <w:lang w:val="ru-RU"/>
               </w:rPr>
               <w:t>пробелы</w:t>
             </w:r>
-            <w:proofErr w:type="spellEnd"/>
           </w:p>
           <w:p>
             <w:pPr>
@@ -21418,42 +20969,12 @@
                 <w:lang w:val="ru-RU"/>
               </w:rPr>
             </w:pPr>
-            <w:proofErr w:type="spellStart"/>
-            <w:r>
-              <w:rPr>
-                <w:lang w:val="en-US"/>
-              </w:rPr>
-              <w:t>отсу</w:t>
-            </w:r>
-            <w:proofErr w:type="spellEnd"/>
-            <w:r>
-              <w:rPr>
-                <w:lang w:val="ru-RU"/>
-              </w:rPr>
-              <w:t>т</w:t>
-            </w:r>
-            <w:proofErr w:type="spellStart"/>
-            <w:r>
-              <w:rPr>
-                <w:lang w:val="en-US"/>
-              </w:rPr>
-              <w:t>ствие</w:t>
-            </w:r>
-            <w:proofErr w:type="spellEnd"/>
-            <w:r>
-              <w:rPr>
-                <w:lang w:val="en-US"/>
-              </w:rPr>
-              <w:t xml:space="preserve"> д</w:t>
-            </w:r>
-            <w:proofErr w:type="spellStart"/>
-            <w:r>
-              <w:rPr>
-                <w:lang w:val="ru-RU"/>
-              </w:rPr>
-              <w:t>омена</w:t>
-            </w:r>
-            <w:proofErr w:type="spellEnd"/>
+            <w:r>
+              <w:rPr>
+                <w:lang w:val="ru-RU"/>
+              </w:rPr>
+              <w:t>отсутствие домена</w:t>
+            </w:r>
           </w:p>
           <w:p>
             <w:pPr>
@@ -21528,7 +21049,6 @@
               <w:rPr>
                 <w:lang w:val="en-US"/>
               </w:rPr>
-              <w:lastRenderedPageBreak/>
               <w:t>Expected result:</w:t>
             </w:r>
           </w:p>
@@ -21718,7 +21238,14 @@
               <w:rPr>
                 <w:lang w:val="ru-RU"/>
               </w:rPr>
-              <w:t>количество символов</w:t>
+              <w:t xml:space="preserve">количество </w:t>
+            </w:r>
+            <w:r>
+              <w:rPr>
+                <w:lang w:val="ru-RU"/>
+              </w:rPr>
+              <w:lastRenderedPageBreak/>
+              <w:t>символов</w:t>
             </w:r>
             <w:r>
               <w:rPr>
@@ -21755,7 +21282,7 @@
               <w:rPr>
                 <w:lang w:val="en-US"/>
               </w:rPr>
-              <w:t>””</w:t>
+              <w:t>"</w:t>
             </w:r>
             <w:r>
               <w:rPr>
@@ -21782,14 +21309,12 @@
                 <w:lang w:val="ru-RU"/>
               </w:rPr>
             </w:pPr>
-            <w:proofErr w:type="spellStart"/>
-            <w:r>
-              <w:rPr>
-                <w:lang w:val="en-US"/>
+            <w:r>
+              <w:rPr>
+                <w:lang w:val="ru-RU"/>
               </w:rPr>
               <w:t>пробелы</w:t>
             </w:r>
-            <w:proofErr w:type="spellEnd"/>
           </w:p>
           <w:p>
             <w:pPr>
@@ -21816,23 +21341,9 @@
             </w:r>
             <w:r>
               <w:rPr>
-                <w:lang w:val="ru-RU"/>
-              </w:rPr>
-              <w:t>6&lt;</w:t>
-            </w:r>
-            <w:proofErr w:type="spellStart"/>
-            <w:r>
-              <w:rPr>
-                <w:lang w:val="ru-RU"/>
-              </w:rPr>
-              <w:t>=n</w:t>
-            </w:r>
-            <w:proofErr w:type="spellEnd"/>
-            <w:r>
-              <w:rPr>
-                <w:lang w:val="ru-RU"/>
-              </w:rPr>
-              <w:t>&lt;=64</w:t>
+                <w:lang w:val="en-US"/>
+              </w:rPr>
+              <w:t>6&lt;=n&lt;=64</w:t>
             </w:r>
             <w:r>
               <w:rPr>
@@ -21937,6 +21448,7 @@
               <w:rPr>
                 <w:lang w:val="en-US"/>
               </w:rPr>
+              <w:lastRenderedPageBreak/>
               <w:t>Expected result:</w:t>
             </w:r>
           </w:p>
@@ -22217,97 +21729,33 @@
             </w:pPr>
             <w:r>
               <w:rPr>
-                <w:highlight w:val="magenta"/>
-                <w:lang w:val="ru-RU"/>
-              </w:rPr>
-              <w:t xml:space="preserve">Пользователь </w:t>
-            </w:r>
-            <w:proofErr w:type="spellStart"/>
-            <w:r>
-              <w:rPr>
-                <w:highlight w:val="magenta"/>
-                <w:lang w:val="ru-RU"/>
-              </w:rPr>
-              <w:t>остатется</w:t>
-            </w:r>
-            <w:proofErr w:type="spellEnd"/>
-            <w:r>
-              <w:rPr>
-                <w:highlight w:val="magenta"/>
-                <w:lang w:val="ru-RU"/>
-              </w:rPr>
-              <w:t xml:space="preserve"> на текущей странице сайта</w:t>
-            </w:r>
-            <w:r>
-              <w:rPr>
-                <w:highlight w:val="magenta"/>
-                <w:lang w:val="ru-RU"/>
-              </w:rPr>
-              <w:t>.  Каждое н</w:t>
-            </w:r>
-            <w:r>
-              <w:rPr>
-                <w:highlight w:val="magenta"/>
-                <w:lang w:val="ru-RU"/>
-              </w:rPr>
-              <w:t>екорректно заполнен</w:t>
-            </w:r>
-            <w:r>
-              <w:rPr>
-                <w:highlight w:val="magenta"/>
-                <w:lang w:val="ru-RU"/>
-              </w:rPr>
-              <w:t>н</w:t>
-            </w:r>
-            <w:r>
-              <w:rPr>
-                <w:highlight w:val="magenta"/>
-                <w:lang w:val="ru-RU"/>
-              </w:rPr>
-              <w:t>ое пол</w:t>
-            </w:r>
-            <w:r>
-              <w:rPr>
-                <w:highlight w:val="magenta"/>
-                <w:lang w:val="ru-RU"/>
-              </w:rPr>
-              <w:t>е</w:t>
-            </w:r>
-            <w:r>
-              <w:rPr>
-                <w:highlight w:val="magenta"/>
-                <w:lang w:val="ru-RU"/>
-              </w:rPr>
-              <w:t xml:space="preserve"> подсвечивается красным цветом</w:t>
-            </w:r>
-            <w:r>
-              <w:rPr>
-                <w:lang w:val="ru-RU"/>
-              </w:rPr>
-              <w:t xml:space="preserve">, </w:t>
-            </w:r>
-            <w:r>
-              <w:rPr>
-                <w:highlight w:val="magenta"/>
-                <w:lang w:val="ru-RU"/>
-              </w:rPr>
-              <w:t>корректно заполненно</w:t>
-            </w:r>
-            <w:proofErr w:type="gramStart"/>
-            <w:r>
-              <w:rPr>
-                <w:highlight w:val="magenta"/>
-                <w:lang w:val="ru-RU"/>
-              </w:rPr>
-              <w:t>е-</w:t>
-            </w:r>
-            <w:proofErr w:type="gramEnd"/>
-            <w:r>
-              <w:rPr>
-                <w:highlight w:val="magenta"/>
-                <w:lang w:val="ru-RU"/>
-              </w:rPr>
-              <w:t xml:space="preserve"> зеленым</w:t>
+                <w:lang w:val="ru-RU"/>
+              </w:rPr>
+              <w:t>Пользователь остается на текущей странице сайта</w:t>
+            </w:r>
+            <w:r>
+              <w:rPr>
+                <w:lang w:val="ru-RU"/>
+              </w:rPr>
+              <w:t xml:space="preserve">. </w:t>
+            </w:r>
+            <w:r>
+              <w:rPr>
+                <w:lang w:val="ru-RU"/>
+              </w:rPr>
+              <w:t>Каждое некорректно заполненное поле подсвечивается красным цветом, корректно заполненное</w:t>
+            </w:r>
+            <w:r>
+              <w:rPr>
+                <w:lang w:val="en-US"/>
+              </w:rPr>
+              <w:t> </w:t>
+            </w:r>
+            <w:r>
+              <w:rPr>
+                <w:lang w:val="ru-RU"/>
+              </w:rPr>
+              <w:t>— зеленым.</w:t>
             </w:r>
           </w:p>
         </w:tc>
@@ -22470,28 +21918,12 @@
               </w:rPr>
               <w:t xml:space="preserve">, </w:t>
             </w:r>
-            <w:proofErr w:type="spellStart"/>
-            <w:r>
-              <w:rPr>
-                <w:lang w:val="ru-RU"/>
-              </w:rPr>
-              <w:t>Re-type</w:t>
-            </w:r>
-            <w:proofErr w:type="spellEnd"/>
-            <w:r>
-              <w:rPr>
-                <w:lang w:val="ru-RU"/>
-              </w:rPr>
-              <w:t xml:space="preserve"> </w:t>
-            </w:r>
-            <w:proofErr w:type="spellStart"/>
-            <w:r>
-              <w:rPr>
-                <w:lang w:val="ru-RU"/>
-              </w:rPr>
-              <w:t>Password</w:t>
-            </w:r>
-            <w:proofErr w:type="spellEnd"/>
+            <w:r>
+              <w:rPr>
+                <w:lang w:val="en-US"/>
+              </w:rPr>
+              <w:t>Re-type Password</w:t>
+            </w:r>
             <w:r>
               <w:rPr>
                 <w:lang w:val="ru-RU"/>
@@ -22734,28 +22166,12 @@
               </w:rPr>
               <w:t xml:space="preserve"> «</w:t>
             </w:r>
-            <w:proofErr w:type="spellStart"/>
-            <w:r>
-              <w:rPr>
-                <w:lang w:val="ru-RU"/>
-              </w:rPr>
-              <w:t>Re-type</w:t>
-            </w:r>
-            <w:proofErr w:type="spellEnd"/>
-            <w:r>
-              <w:rPr>
-                <w:lang w:val="ru-RU"/>
-              </w:rPr>
-              <w:t xml:space="preserve"> </w:t>
-            </w:r>
-            <w:proofErr w:type="spellStart"/>
-            <w:r>
-              <w:rPr>
-                <w:lang w:val="ru-RU"/>
-              </w:rPr>
-              <w:t>Password</w:t>
-            </w:r>
-            <w:proofErr w:type="spellEnd"/>
+            <w:r>
+              <w:rPr>
+                <w:lang w:val="en-US"/>
+              </w:rPr>
+              <w:t>Re-type Password</w:t>
+            </w:r>
             <w:r>
               <w:rPr>
                 <w:lang w:val="ru-RU"/>
@@ -23201,7 +22617,7 @@
               <w:rPr>
                 <w:lang w:val="en-US"/>
               </w:rPr>
-              <w:t>””</w:t>
+              <w:t>"</w:t>
             </w:r>
             <w:r>
               <w:rPr>
@@ -23228,14 +22644,12 @@
                 <w:lang w:val="ru-RU"/>
               </w:rPr>
             </w:pPr>
-            <w:proofErr w:type="spellStart"/>
-            <w:r>
-              <w:rPr>
-                <w:lang w:val="en-US"/>
+            <w:r>
+              <w:rPr>
+                <w:lang w:val="ru-RU"/>
               </w:rPr>
               <w:t>пробелы</w:t>
             </w:r>
-            <w:proofErr w:type="spellEnd"/>
           </w:p>
           <w:p>
             <w:pPr>
@@ -23284,42 +22698,12 @@
                 <w:lang w:val="ru-RU"/>
               </w:rPr>
             </w:pPr>
-            <w:proofErr w:type="spellStart"/>
-            <w:r>
-              <w:rPr>
-                <w:lang w:val="en-US"/>
-              </w:rPr>
-              <w:t>отсу</w:t>
-            </w:r>
-            <w:proofErr w:type="spellEnd"/>
-            <w:r>
-              <w:rPr>
-                <w:lang w:val="ru-RU"/>
-              </w:rPr>
-              <w:t>т</w:t>
-            </w:r>
-            <w:proofErr w:type="spellStart"/>
-            <w:r>
-              <w:rPr>
-                <w:lang w:val="en-US"/>
-              </w:rPr>
-              <w:t>ствие</w:t>
-            </w:r>
-            <w:proofErr w:type="spellEnd"/>
-            <w:r>
-              <w:rPr>
-                <w:lang w:val="en-US"/>
-              </w:rPr>
-              <w:t xml:space="preserve"> д</w:t>
-            </w:r>
-            <w:proofErr w:type="spellStart"/>
-            <w:r>
-              <w:rPr>
-                <w:lang w:val="ru-RU"/>
-              </w:rPr>
-              <w:t>омена</w:t>
-            </w:r>
-            <w:proofErr w:type="spellEnd"/>
+            <w:r>
+              <w:rPr>
+                <w:lang w:val="ru-RU"/>
+              </w:rPr>
+              <w:t>отсутствие домена</w:t>
+            </w:r>
           </w:p>
           <w:p>
             <w:pPr>
@@ -23620,7 +23004,7 @@
               <w:rPr>
                 <w:lang w:val="en-US"/>
               </w:rPr>
-              <w:t>””</w:t>
+              <w:t>"</w:t>
             </w:r>
             <w:r>
               <w:rPr>
@@ -23647,14 +23031,12 @@
                 <w:lang w:val="ru-RU"/>
               </w:rPr>
             </w:pPr>
-            <w:proofErr w:type="spellStart"/>
-            <w:r>
-              <w:rPr>
-                <w:lang w:val="en-US"/>
+            <w:r>
+              <w:rPr>
+                <w:lang w:val="ru-RU"/>
               </w:rPr>
               <w:t>пробелы</w:t>
             </w:r>
-            <w:proofErr w:type="spellEnd"/>
           </w:p>
           <w:p>
             <w:pPr>
@@ -23681,23 +23063,9 @@
             </w:r>
             <w:r>
               <w:rPr>
-                <w:lang w:val="ru-RU"/>
-              </w:rPr>
-              <w:t>6&lt;</w:t>
-            </w:r>
-            <w:proofErr w:type="spellStart"/>
-            <w:r>
-              <w:rPr>
-                <w:lang w:val="ru-RU"/>
-              </w:rPr>
-              <w:t>=n</w:t>
-            </w:r>
-            <w:proofErr w:type="spellEnd"/>
-            <w:r>
-              <w:rPr>
-                <w:lang w:val="ru-RU"/>
-              </w:rPr>
-              <w:t>&lt;=64</w:t>
+                <w:lang w:val="en-US"/>
+              </w:rPr>
+              <w:t>6&lt;=n&lt;=64</w:t>
             </w:r>
             <w:r>
               <w:rPr>
@@ -24036,14 +23404,12 @@
               </w:rPr>
               <w:t xml:space="preserve">символы не аналогичны символам поля </w:t>
             </w:r>
-            <w:proofErr w:type="spellStart"/>
-            <w:r>
-              <w:rPr>
-                <w:lang w:val="ru-RU"/>
+            <w:r>
+              <w:rPr>
+                <w:lang w:val="en-US"/>
               </w:rPr>
               <w:t>Password</w:t>
             </w:r>
-            <w:proofErr w:type="spellEnd"/>
           </w:p>
           <w:p>
             <w:pPr>
@@ -24073,7 +23439,7 @@
               <w:rPr>
                 <w:lang w:val="en-US"/>
               </w:rPr>
-              <w:t>””</w:t>
+              <w:t>"</w:t>
             </w:r>
             <w:r>
               <w:rPr>
@@ -24100,14 +23466,12 @@
                 <w:lang w:val="ru-RU"/>
               </w:rPr>
             </w:pPr>
-            <w:proofErr w:type="spellStart"/>
-            <w:r>
-              <w:rPr>
-                <w:lang w:val="en-US"/>
+            <w:r>
+              <w:rPr>
+                <w:lang w:val="ru-RU"/>
               </w:rPr>
               <w:t>пробелы</w:t>
             </w:r>
-            <w:proofErr w:type="spellEnd"/>
           </w:p>
           <w:p>
             <w:pPr>
@@ -24134,23 +23498,9 @@
             </w:r>
             <w:r>
               <w:rPr>
-                <w:lang w:val="ru-RU"/>
-              </w:rPr>
-              <w:t>6&lt;</w:t>
-            </w:r>
-            <w:proofErr w:type="spellStart"/>
-            <w:r>
-              <w:rPr>
-                <w:lang w:val="ru-RU"/>
-              </w:rPr>
-              <w:t>=n</w:t>
-            </w:r>
-            <w:proofErr w:type="spellEnd"/>
-            <w:r>
-              <w:rPr>
-                <w:lang w:val="ru-RU"/>
-              </w:rPr>
-              <w:t>&lt;=64</w:t>
+                <w:lang w:val="en-US"/>
+              </w:rPr>
+              <w:t>6&lt;=n&lt;=64</w:t>
             </w:r>
             <w:r>
               <w:rPr>
@@ -24214,97 +23564,33 @@
             </w:pPr>
             <w:r>
               <w:rPr>
-                <w:highlight w:val="magenta"/>
-                <w:lang w:val="ru-RU"/>
-              </w:rPr>
-              <w:t xml:space="preserve">Пользователь </w:t>
-            </w:r>
-            <w:proofErr w:type="spellStart"/>
-            <w:r>
-              <w:rPr>
-                <w:highlight w:val="magenta"/>
-                <w:lang w:val="ru-RU"/>
-              </w:rPr>
-              <w:t>остатется</w:t>
-            </w:r>
-            <w:proofErr w:type="spellEnd"/>
-            <w:r>
-              <w:rPr>
-                <w:highlight w:val="magenta"/>
-                <w:lang w:val="ru-RU"/>
-              </w:rPr>
-              <w:t xml:space="preserve"> на текущей странице сайта</w:t>
-            </w:r>
-            <w:r>
-              <w:rPr>
-                <w:highlight w:val="magenta"/>
-                <w:lang w:val="ru-RU"/>
-              </w:rPr>
-              <w:t>.  Каждое н</w:t>
-            </w:r>
-            <w:r>
-              <w:rPr>
-                <w:highlight w:val="magenta"/>
-                <w:lang w:val="ru-RU"/>
-              </w:rPr>
-              <w:t>екорректно заполнен</w:t>
-            </w:r>
-            <w:r>
-              <w:rPr>
-                <w:highlight w:val="magenta"/>
-                <w:lang w:val="ru-RU"/>
-              </w:rPr>
-              <w:t>н</w:t>
-            </w:r>
-            <w:r>
-              <w:rPr>
-                <w:highlight w:val="magenta"/>
-                <w:lang w:val="ru-RU"/>
-              </w:rPr>
-              <w:t>ое пол</w:t>
-            </w:r>
-            <w:r>
-              <w:rPr>
-                <w:highlight w:val="magenta"/>
-                <w:lang w:val="ru-RU"/>
-              </w:rPr>
-              <w:t>е</w:t>
-            </w:r>
-            <w:r>
-              <w:rPr>
-                <w:highlight w:val="magenta"/>
-                <w:lang w:val="ru-RU"/>
-              </w:rPr>
-              <w:t xml:space="preserve"> подсвечивается красным цветом</w:t>
-            </w:r>
-            <w:r>
-              <w:rPr>
-                <w:lang w:val="ru-RU"/>
-              </w:rPr>
-              <w:t xml:space="preserve">, </w:t>
-            </w:r>
-            <w:r>
-              <w:rPr>
-                <w:highlight w:val="magenta"/>
-                <w:lang w:val="ru-RU"/>
-              </w:rPr>
-              <w:t>корректно заполненно</w:t>
-            </w:r>
-            <w:proofErr w:type="gramStart"/>
-            <w:r>
-              <w:rPr>
-                <w:highlight w:val="magenta"/>
-                <w:lang w:val="ru-RU"/>
-              </w:rPr>
-              <w:t>е-</w:t>
-            </w:r>
-            <w:proofErr w:type="gramEnd"/>
-            <w:r>
-              <w:rPr>
-                <w:highlight w:val="magenta"/>
-                <w:lang w:val="ru-RU"/>
-              </w:rPr>
-              <w:t xml:space="preserve"> зеленым</w:t>
+                <w:lang w:val="ru-RU"/>
+              </w:rPr>
+              <w:t>Пользователь остается на текущей странице сайта</w:t>
+            </w:r>
+            <w:r>
+              <w:rPr>
+                <w:lang w:val="ru-RU"/>
+              </w:rPr>
+              <w:t xml:space="preserve">. </w:t>
+            </w:r>
+            <w:r>
+              <w:rPr>
+                <w:lang w:val="ru-RU"/>
+              </w:rPr>
+              <w:t>Каждое некорректно заполненное поле подсвечивается красным цветом, корректно заполненное</w:t>
+            </w:r>
+            <w:r>
+              <w:rPr>
+                <w:lang w:val="en-US"/>
+              </w:rPr>
+              <w:t> </w:t>
+            </w:r>
+            <w:r>
+              <w:rPr>
+                <w:lang w:val="ru-RU"/>
+              </w:rPr>
+              <w:t>— зеленым.</w:t>
             </w:r>
           </w:p>
         </w:tc>
@@ -24467,28 +23753,12 @@
               </w:rPr>
               <w:t xml:space="preserve">, </w:t>
             </w:r>
-            <w:proofErr w:type="spellStart"/>
-            <w:r>
-              <w:rPr>
-                <w:lang w:val="ru-RU"/>
-              </w:rPr>
-              <w:t>Re-type</w:t>
-            </w:r>
-            <w:proofErr w:type="spellEnd"/>
-            <w:r>
-              <w:rPr>
-                <w:lang w:val="ru-RU"/>
-              </w:rPr>
-              <w:t xml:space="preserve"> </w:t>
-            </w:r>
-            <w:proofErr w:type="spellStart"/>
-            <w:r>
-              <w:rPr>
-                <w:lang w:val="ru-RU"/>
-              </w:rPr>
-              <w:t>Password</w:t>
-            </w:r>
-            <w:proofErr w:type="spellEnd"/>
+            <w:r>
+              <w:rPr>
+                <w:lang w:val="en-US"/>
+              </w:rPr>
+              <w:t>Re-type Password</w:t>
+            </w:r>
             <w:r>
               <w:rPr>
                 <w:lang w:val="ru-RU"/>
@@ -24675,14 +23945,7 @@
               <w:rPr>
                 <w:lang w:val="ru-RU"/>
               </w:rPr>
-              <w:t xml:space="preserve"> </w:t>
-            </w:r>
-            <w:r>
-              <w:rPr>
-                <w:lang w:val="ru-RU"/>
-              </w:rPr>
-              <w:lastRenderedPageBreak/>
-              <w:t xml:space="preserve">Поля </w:t>
+              <w:t xml:space="preserve"> Поля </w:t>
             </w:r>
             <w:r>
               <w:t>«</w:t>
@@ -24726,28 +23989,12 @@
               </w:rPr>
               <w:t xml:space="preserve"> «</w:t>
             </w:r>
-            <w:proofErr w:type="spellStart"/>
-            <w:r>
-              <w:rPr>
-                <w:lang w:val="ru-RU"/>
-              </w:rPr>
-              <w:t>Re-type</w:t>
-            </w:r>
-            <w:proofErr w:type="spellEnd"/>
-            <w:r>
-              <w:rPr>
-                <w:lang w:val="ru-RU"/>
-              </w:rPr>
-              <w:t xml:space="preserve"> </w:t>
-            </w:r>
-            <w:proofErr w:type="spellStart"/>
-            <w:r>
-              <w:rPr>
-                <w:lang w:val="ru-RU"/>
-              </w:rPr>
-              <w:t>Password</w:t>
-            </w:r>
-            <w:proofErr w:type="spellEnd"/>
+            <w:r>
+              <w:rPr>
+                <w:lang w:val="en-US"/>
+              </w:rPr>
+              <w:t>Re-type Password</w:t>
+            </w:r>
             <w:r>
               <w:rPr>
                 <w:lang w:val="ru-RU"/>
@@ -24820,61 +24067,61 @@
               <w:rPr>
                 <w:lang w:val="en-US"/>
               </w:rPr>
+              <w:t>Step 1:</w:t>
+            </w:r>
+          </w:p>
+        </w:tc>
+        <w:tc>
+          <w:tcPr>
+            <w:tcW w:w="7904" w:type="dxa"/>
+          </w:tcPr>
+          <w:p>
+            <w:pPr>
+              <w:rPr>
+                <w:lang w:val="ru-RU"/>
+              </w:rPr>
+            </w:pPr>
+            <w:r>
+              <w:rPr>
+                <w:lang w:val="ru-RU"/>
+              </w:rPr>
+              <w:t xml:space="preserve">Ввести в поле ввода </w:t>
+            </w:r>
+            <w:r>
+              <w:rPr>
+                <w:lang w:val="en-US"/>
+              </w:rPr>
+              <w:t>Login</w:t>
+            </w:r>
+            <w:r>
+              <w:rPr>
+                <w:lang w:val="ru-RU"/>
+              </w:rPr>
+              <w:t xml:space="preserve"> </w:t>
+            </w:r>
+            <w:r>
+              <w:rPr>
+                <w:lang w:val="ru-RU"/>
+              </w:rPr>
+              <w:t xml:space="preserve">уникальное корректное значение. Перейти к  полю </w:t>
+            </w:r>
+            <w:r>
+              <w:rPr>
+                <w:lang w:val="en-US"/>
+              </w:rPr>
+              <w:t>E</w:t>
+            </w:r>
+            <w:r>
+              <w:rPr>
+                <w:lang w:val="ru-RU"/>
+              </w:rPr>
+              <w:t>-</w:t>
+            </w:r>
+            <w:r>
+              <w:rPr>
+                <w:lang w:val="en-US"/>
+              </w:rPr>
               <w:lastRenderedPageBreak/>
-              <w:t>Step 1:</w:t>
-            </w:r>
-          </w:p>
-        </w:tc>
-        <w:tc>
-          <w:tcPr>
-            <w:tcW w:w="7904" w:type="dxa"/>
-          </w:tcPr>
-          <w:p>
-            <w:pPr>
-              <w:rPr>
-                <w:lang w:val="ru-RU"/>
-              </w:rPr>
-            </w:pPr>
-            <w:r>
-              <w:rPr>
-                <w:lang w:val="ru-RU"/>
-              </w:rPr>
-              <w:t xml:space="preserve">Ввести в поле ввода </w:t>
-            </w:r>
-            <w:r>
-              <w:rPr>
-                <w:lang w:val="en-US"/>
-              </w:rPr>
-              <w:t>Login</w:t>
-            </w:r>
-            <w:r>
-              <w:rPr>
-                <w:lang w:val="ru-RU"/>
-              </w:rPr>
-              <w:t xml:space="preserve"> </w:t>
-            </w:r>
-            <w:r>
-              <w:rPr>
-                <w:lang w:val="ru-RU"/>
-              </w:rPr>
-              <w:t xml:space="preserve">уникальное корректное значение. Перейти к  полю </w:t>
-            </w:r>
-            <w:r>
-              <w:rPr>
-                <w:lang w:val="en-US"/>
-              </w:rPr>
-              <w:t>E</w:t>
-            </w:r>
-            <w:r>
-              <w:rPr>
-                <w:lang w:val="ru-RU"/>
-              </w:rPr>
-              <w:t>-</w:t>
-            </w:r>
-            <w:r>
-              <w:rPr>
-                <w:lang w:val="en-US"/>
-              </w:rPr>
               <w:t>mail</w:t>
             </w:r>
           </w:p>
@@ -24895,6 +24142,7 @@
               <w:rPr>
                 <w:lang w:val="en-US"/>
               </w:rPr>
+              <w:lastRenderedPageBreak/>
               <w:t>Expected result:</w:t>
             </w:r>
           </w:p>
@@ -25380,7 +24628,7 @@
               <w:rPr>
                 <w:lang w:val="en-US"/>
               </w:rPr>
-              <w:t>””</w:t>
+              <w:t>"</w:t>
             </w:r>
             <w:r>
               <w:rPr>
@@ -25407,14 +24655,12 @@
                 <w:lang w:val="ru-RU"/>
               </w:rPr>
             </w:pPr>
-            <w:proofErr w:type="spellStart"/>
-            <w:r>
-              <w:rPr>
-                <w:lang w:val="en-US"/>
+            <w:r>
+              <w:rPr>
+                <w:lang w:val="ru-RU"/>
               </w:rPr>
               <w:t>пробелы</w:t>
             </w:r>
-            <w:proofErr w:type="spellEnd"/>
           </w:p>
           <w:p>
             <w:pPr>
@@ -25441,23 +24687,9 @@
             </w:r>
             <w:r>
               <w:rPr>
-                <w:lang w:val="ru-RU"/>
-              </w:rPr>
-              <w:t>6&lt;</w:t>
-            </w:r>
-            <w:proofErr w:type="spellStart"/>
-            <w:r>
-              <w:rPr>
-                <w:lang w:val="ru-RU"/>
-              </w:rPr>
-              <w:t>=n</w:t>
-            </w:r>
-            <w:proofErr w:type="spellEnd"/>
-            <w:r>
-              <w:rPr>
-                <w:lang w:val="ru-RU"/>
-              </w:rPr>
-              <w:t>&lt;=64</w:t>
+                <w:lang w:val="en-US"/>
+              </w:rPr>
+              <w:t>6&lt;=n&lt;=64</w:t>
             </w:r>
             <w:r>
               <w:rPr>
@@ -25796,14 +25028,12 @@
               </w:rPr>
               <w:t xml:space="preserve">символы не аналогичны символам поля </w:t>
             </w:r>
-            <w:proofErr w:type="spellStart"/>
-            <w:r>
-              <w:rPr>
-                <w:lang w:val="ru-RU"/>
+            <w:r>
+              <w:rPr>
+                <w:lang w:val="en-US"/>
               </w:rPr>
               <w:t>Password</w:t>
             </w:r>
-            <w:proofErr w:type="spellEnd"/>
           </w:p>
           <w:p>
             <w:pPr>
@@ -25833,7 +25063,7 @@
               <w:rPr>
                 <w:lang w:val="en-US"/>
               </w:rPr>
-              <w:t>””</w:t>
+              <w:t>"</w:t>
             </w:r>
             <w:r>
               <w:rPr>
@@ -25860,14 +25090,12 @@
                 <w:lang w:val="ru-RU"/>
               </w:rPr>
             </w:pPr>
-            <w:proofErr w:type="spellStart"/>
-            <w:r>
-              <w:rPr>
-                <w:lang w:val="en-US"/>
+            <w:r>
+              <w:rPr>
+                <w:lang w:val="ru-RU"/>
               </w:rPr>
               <w:t>пробелы</w:t>
             </w:r>
-            <w:proofErr w:type="spellEnd"/>
           </w:p>
           <w:p>
             <w:pPr>
@@ -25894,23 +25122,9 @@
             </w:r>
             <w:r>
               <w:rPr>
-                <w:lang w:val="ru-RU"/>
-              </w:rPr>
-              <w:t>6&lt;</w:t>
-            </w:r>
-            <w:proofErr w:type="spellStart"/>
-            <w:r>
-              <w:rPr>
-                <w:lang w:val="ru-RU"/>
-              </w:rPr>
-              <w:t>=n</w:t>
-            </w:r>
-            <w:proofErr w:type="spellEnd"/>
-            <w:r>
-              <w:rPr>
-                <w:lang w:val="ru-RU"/>
-              </w:rPr>
-              <w:t>&lt;=64</w:t>
+                <w:lang w:val="en-US"/>
+              </w:rPr>
+              <w:t>6&lt;=n&lt;=64</w:t>
             </w:r>
             <w:r>
               <w:rPr>
@@ -25974,97 +25188,33 @@
             </w:pPr>
             <w:r>
               <w:rPr>
-                <w:highlight w:val="magenta"/>
-                <w:lang w:val="ru-RU"/>
-              </w:rPr>
-              <w:t xml:space="preserve">Пользователь </w:t>
-            </w:r>
-            <w:proofErr w:type="spellStart"/>
-            <w:r>
-              <w:rPr>
-                <w:highlight w:val="magenta"/>
-                <w:lang w:val="ru-RU"/>
-              </w:rPr>
-              <w:t>остатется</w:t>
-            </w:r>
-            <w:proofErr w:type="spellEnd"/>
-            <w:r>
-              <w:rPr>
-                <w:highlight w:val="magenta"/>
-                <w:lang w:val="ru-RU"/>
-              </w:rPr>
-              <w:t xml:space="preserve"> на текущей странице сайта</w:t>
-            </w:r>
-            <w:r>
-              <w:rPr>
-                <w:highlight w:val="magenta"/>
-                <w:lang w:val="ru-RU"/>
-              </w:rPr>
-              <w:t>.  Каждое н</w:t>
-            </w:r>
-            <w:r>
-              <w:rPr>
-                <w:highlight w:val="magenta"/>
-                <w:lang w:val="ru-RU"/>
-              </w:rPr>
-              <w:t>екорректно заполнен</w:t>
-            </w:r>
-            <w:r>
-              <w:rPr>
-                <w:highlight w:val="magenta"/>
-                <w:lang w:val="ru-RU"/>
-              </w:rPr>
-              <w:t>н</w:t>
-            </w:r>
-            <w:r>
-              <w:rPr>
-                <w:highlight w:val="magenta"/>
-                <w:lang w:val="ru-RU"/>
-              </w:rPr>
-              <w:t>ое пол</w:t>
-            </w:r>
-            <w:r>
-              <w:rPr>
-                <w:highlight w:val="magenta"/>
-                <w:lang w:val="ru-RU"/>
-              </w:rPr>
-              <w:t>е</w:t>
-            </w:r>
-            <w:r>
-              <w:rPr>
-                <w:highlight w:val="magenta"/>
-                <w:lang w:val="ru-RU"/>
-              </w:rPr>
-              <w:t xml:space="preserve"> подсвечивается красным цветом</w:t>
-            </w:r>
-            <w:r>
-              <w:rPr>
-                <w:lang w:val="ru-RU"/>
-              </w:rPr>
-              <w:t xml:space="preserve">, </w:t>
-            </w:r>
-            <w:r>
-              <w:rPr>
-                <w:highlight w:val="magenta"/>
-                <w:lang w:val="ru-RU"/>
-              </w:rPr>
-              <w:t>корректно заполненно</w:t>
-            </w:r>
-            <w:proofErr w:type="gramStart"/>
-            <w:r>
-              <w:rPr>
-                <w:highlight w:val="magenta"/>
-                <w:lang w:val="ru-RU"/>
-              </w:rPr>
-              <w:t>е-</w:t>
-            </w:r>
-            <w:proofErr w:type="gramEnd"/>
-            <w:r>
-              <w:rPr>
-                <w:highlight w:val="magenta"/>
-                <w:lang w:val="ru-RU"/>
-              </w:rPr>
-              <w:t xml:space="preserve"> зеленым</w:t>
+                <w:lang w:val="ru-RU"/>
+              </w:rPr>
+              <w:t>Пользователь остается на текущей странице сайта</w:t>
+            </w:r>
+            <w:r>
+              <w:rPr>
+                <w:lang w:val="ru-RU"/>
+              </w:rPr>
+              <w:t xml:space="preserve">. </w:t>
+            </w:r>
+            <w:r>
+              <w:rPr>
+                <w:lang w:val="ru-RU"/>
+              </w:rPr>
+              <w:t>Каждое некорректно заполненное поле подсвечивается красным цветом, корректно заполненное</w:t>
+            </w:r>
+            <w:r>
+              <w:rPr>
+                <w:lang w:val="en-US"/>
+              </w:rPr>
+              <w:t> </w:t>
+            </w:r>
+            <w:r>
+              <w:rPr>
+                <w:lang w:val="ru-RU"/>
+              </w:rPr>
+              <w:t>— зеленым.</w:t>
             </w:r>
           </w:p>
         </w:tc>
@@ -26245,28 +25395,12 @@
               </w:rPr>
               <w:t xml:space="preserve">и </w:t>
             </w:r>
-            <w:proofErr w:type="spellStart"/>
-            <w:r>
-              <w:rPr>
-                <w:lang w:val="ru-RU"/>
-              </w:rPr>
-              <w:t>Re-type</w:t>
-            </w:r>
-            <w:proofErr w:type="spellEnd"/>
-            <w:r>
-              <w:rPr>
-                <w:lang w:val="ru-RU"/>
-              </w:rPr>
-              <w:t xml:space="preserve"> </w:t>
-            </w:r>
-            <w:proofErr w:type="spellStart"/>
-            <w:r>
-              <w:rPr>
-                <w:lang w:val="ru-RU"/>
-              </w:rPr>
-              <w:t>Password</w:t>
-            </w:r>
-            <w:proofErr w:type="spellEnd"/>
+            <w:r>
+              <w:rPr>
+                <w:lang w:val="en-US"/>
+              </w:rPr>
+              <w:t>Re-type Password</w:t>
+            </w:r>
             <w:r>
               <w:rPr>
                 <w:lang w:val="ru-RU"/>
@@ -26479,28 +25613,12 @@
               </w:rPr>
               <w:t xml:space="preserve"> «</w:t>
             </w:r>
-            <w:proofErr w:type="spellStart"/>
-            <w:r>
-              <w:rPr>
-                <w:lang w:val="ru-RU"/>
-              </w:rPr>
-              <w:t>Re-type</w:t>
-            </w:r>
-            <w:proofErr w:type="spellEnd"/>
-            <w:r>
-              <w:rPr>
-                <w:lang w:val="ru-RU"/>
-              </w:rPr>
-              <w:t xml:space="preserve"> </w:t>
-            </w:r>
-            <w:proofErr w:type="spellStart"/>
-            <w:r>
-              <w:rPr>
-                <w:lang w:val="ru-RU"/>
-              </w:rPr>
-              <w:t>Password</w:t>
-            </w:r>
-            <w:proofErr w:type="spellEnd"/>
+            <w:r>
+              <w:rPr>
+                <w:lang w:val="en-US"/>
+              </w:rPr>
+              <w:t>Re-type Password</w:t>
+            </w:r>
             <w:r>
               <w:rPr>
                 <w:lang w:val="ru-RU"/>
@@ -26946,7 +26064,7 @@
               <w:rPr>
                 <w:lang w:val="en-US"/>
               </w:rPr>
-              <w:t>””</w:t>
+              <w:t>"</w:t>
             </w:r>
             <w:r>
               <w:rPr>
@@ -26973,14 +26091,12 @@
                 <w:lang w:val="ru-RU"/>
               </w:rPr>
             </w:pPr>
-            <w:proofErr w:type="spellStart"/>
-            <w:r>
-              <w:rPr>
-                <w:lang w:val="en-US"/>
+            <w:r>
+              <w:rPr>
+                <w:lang w:val="ru-RU"/>
               </w:rPr>
               <w:t>пробелы</w:t>
             </w:r>
-            <w:proofErr w:type="spellEnd"/>
           </w:p>
           <w:p>
             <w:pPr>
@@ -27029,42 +26145,12 @@
                 <w:lang w:val="ru-RU"/>
               </w:rPr>
             </w:pPr>
-            <w:proofErr w:type="spellStart"/>
-            <w:r>
-              <w:rPr>
-                <w:lang w:val="en-US"/>
-              </w:rPr>
-              <w:t>отсу</w:t>
-            </w:r>
-            <w:proofErr w:type="spellEnd"/>
-            <w:r>
-              <w:rPr>
-                <w:lang w:val="ru-RU"/>
-              </w:rPr>
-              <w:t>т</w:t>
-            </w:r>
-            <w:proofErr w:type="spellStart"/>
-            <w:r>
-              <w:rPr>
-                <w:lang w:val="en-US"/>
-              </w:rPr>
-              <w:t>ствие</w:t>
-            </w:r>
-            <w:proofErr w:type="spellEnd"/>
-            <w:r>
-              <w:rPr>
-                <w:lang w:val="en-US"/>
-              </w:rPr>
-              <w:t xml:space="preserve"> д</w:t>
-            </w:r>
-            <w:proofErr w:type="spellStart"/>
-            <w:r>
-              <w:rPr>
-                <w:lang w:val="ru-RU"/>
-              </w:rPr>
-              <w:t>омена</w:t>
-            </w:r>
-            <w:proofErr w:type="spellEnd"/>
+            <w:r>
+              <w:rPr>
+                <w:lang w:val="ru-RU"/>
+              </w:rPr>
+              <w:t>отсутствие домена</w:t>
+            </w:r>
           </w:p>
           <w:p>
             <w:pPr>
@@ -27636,14 +26722,12 @@
               </w:rPr>
               <w:t xml:space="preserve">символы не аналогичны символам поля </w:t>
             </w:r>
-            <w:proofErr w:type="spellStart"/>
-            <w:r>
-              <w:rPr>
-                <w:lang w:val="ru-RU"/>
+            <w:r>
+              <w:rPr>
+                <w:lang w:val="en-US"/>
               </w:rPr>
               <w:t>Password</w:t>
             </w:r>
-            <w:proofErr w:type="spellEnd"/>
           </w:p>
           <w:p>
             <w:pPr>
@@ -27673,7 +26757,7 @@
               <w:rPr>
                 <w:lang w:val="en-US"/>
               </w:rPr>
-              <w:t>””</w:t>
+              <w:t>"</w:t>
             </w:r>
             <w:r>
               <w:rPr>
@@ -27700,14 +26784,12 @@
                 <w:lang w:val="ru-RU"/>
               </w:rPr>
             </w:pPr>
-            <w:proofErr w:type="spellStart"/>
-            <w:r>
-              <w:rPr>
-                <w:lang w:val="en-US"/>
+            <w:r>
+              <w:rPr>
+                <w:lang w:val="ru-RU"/>
               </w:rPr>
               <w:t>пробелы</w:t>
             </w:r>
-            <w:proofErr w:type="spellEnd"/>
           </w:p>
           <w:p>
             <w:pPr>
@@ -27802,7 +26884,6 @@
               <w:rPr>
                 <w:lang w:val="en-US"/>
               </w:rPr>
-              <w:lastRenderedPageBreak/>
               <w:t>Expected result:</w:t>
             </w:r>
           </w:p>
@@ -27819,97 +26900,33 @@
             </w:pPr>
             <w:r>
               <w:rPr>
-                <w:highlight w:val="magenta"/>
-                <w:lang w:val="ru-RU"/>
-              </w:rPr>
-              <w:t xml:space="preserve">Пользователь </w:t>
-            </w:r>
-            <w:proofErr w:type="spellStart"/>
-            <w:r>
-              <w:rPr>
-                <w:highlight w:val="magenta"/>
-                <w:lang w:val="ru-RU"/>
-              </w:rPr>
-              <w:t>остатется</w:t>
-            </w:r>
-            <w:proofErr w:type="spellEnd"/>
-            <w:r>
-              <w:rPr>
-                <w:highlight w:val="magenta"/>
-                <w:lang w:val="ru-RU"/>
-              </w:rPr>
-              <w:t xml:space="preserve"> на текущей странице сайта</w:t>
-            </w:r>
-            <w:r>
-              <w:rPr>
-                <w:highlight w:val="magenta"/>
-                <w:lang w:val="ru-RU"/>
-              </w:rPr>
-              <w:t>.  Каждое н</w:t>
-            </w:r>
-            <w:r>
-              <w:rPr>
-                <w:highlight w:val="magenta"/>
-                <w:lang w:val="ru-RU"/>
-              </w:rPr>
-              <w:t>екорректно заполнен</w:t>
-            </w:r>
-            <w:r>
-              <w:rPr>
-                <w:highlight w:val="magenta"/>
-                <w:lang w:val="ru-RU"/>
-              </w:rPr>
-              <w:t>н</w:t>
-            </w:r>
-            <w:r>
-              <w:rPr>
-                <w:highlight w:val="magenta"/>
-                <w:lang w:val="ru-RU"/>
-              </w:rPr>
-              <w:t>ое пол</w:t>
-            </w:r>
-            <w:r>
-              <w:rPr>
-                <w:highlight w:val="magenta"/>
-                <w:lang w:val="ru-RU"/>
-              </w:rPr>
-              <w:t>е</w:t>
-            </w:r>
-            <w:r>
-              <w:rPr>
-                <w:highlight w:val="magenta"/>
-                <w:lang w:val="ru-RU"/>
-              </w:rPr>
-              <w:t xml:space="preserve"> подсвечивается красным цветом</w:t>
-            </w:r>
-            <w:r>
-              <w:rPr>
-                <w:lang w:val="ru-RU"/>
-              </w:rPr>
-              <w:t xml:space="preserve">, </w:t>
-            </w:r>
-            <w:r>
-              <w:rPr>
-                <w:highlight w:val="magenta"/>
-                <w:lang w:val="ru-RU"/>
-              </w:rPr>
-              <w:t>корректно заполненно</w:t>
-            </w:r>
-            <w:proofErr w:type="gramStart"/>
-            <w:r>
-              <w:rPr>
-                <w:highlight w:val="magenta"/>
-                <w:lang w:val="ru-RU"/>
-              </w:rPr>
-              <w:t>е-</w:t>
-            </w:r>
-            <w:proofErr w:type="gramEnd"/>
-            <w:r>
-              <w:rPr>
-                <w:highlight w:val="magenta"/>
-                <w:lang w:val="ru-RU"/>
-              </w:rPr>
-              <w:t xml:space="preserve"> зеленым</w:t>
+                <w:lang w:val="ru-RU"/>
+              </w:rPr>
+              <w:t>Пользователь остается на текущей странице сайта</w:t>
+            </w:r>
+            <w:r>
+              <w:rPr>
+                <w:lang w:val="ru-RU"/>
+              </w:rPr>
+              <w:t xml:space="preserve">. </w:t>
+            </w:r>
+            <w:r>
+              <w:rPr>
+                <w:lang w:val="ru-RU"/>
+              </w:rPr>
+              <w:t>Каждое некорректно заполненное поле подсвечивается красным цветом, корректно заполненное</w:t>
+            </w:r>
+            <w:r>
+              <w:rPr>
+                <w:lang w:val="en-US"/>
+              </w:rPr>
+              <w:t> </w:t>
+            </w:r>
+            <w:r>
+              <w:rPr>
+                <w:lang w:val="ru-RU"/>
+              </w:rPr>
+              <w:t>— зеленым.</w:t>
             </w:r>
           </w:p>
         </w:tc>
@@ -29911,7 +28928,7 @@
 </file>
 
 <file path=customXml/itemProps1.xml><?xml version="1.0" encoding="utf-8"?>
-<ds:datastoreItem xmlns:ds="http://schemas.openxmlformats.org/officeDocument/2006/customXml" ds:itemID="{5FF9B4B7-E019-4DA2-9503-1DBC4CD3E00E}">
+<ds:datastoreItem xmlns:ds="http://schemas.openxmlformats.org/officeDocument/2006/customXml" ds:itemID="{F20AA070-A010-4787-A4AC-54C2A11DB99B}">
   <ds:schemaRefs>
     <ds:schemaRef ds:uri="http://schemas.openxmlformats.org/officeDocument/2006/bibliography"/>
   </ds:schemaRefs>

</xml_diff>